<commit_message>
Phase 5: Updated the Documentation. Final complete
</commit_message>
<xml_diff>
--- a/smartLog/DISTRIBUTED_LOG_ANALYZER_ENGINE_documentation_draft.docx
+++ b/smartLog/DISTRIBUTED_LOG_ANALYZER_ENGINE_documentation_draft.docx
@@ -187,7 +187,55 @@
           <w:sz w:val="24"/>
           <w:szCs w:val="24"/>
         </w:rPr>
-        <w:t>Hello! I am Ojas and I am a currently a college student in Electronics and Telecommunications Engineering with a strong passion in system based Software Development. This project really took me around 1-2 months from its idea conception to its refinement. I am tried to make this as modular as possible so anyone could easily integrate my project into theirs for their log insights.</w:t>
+        <w:t xml:space="preserve">Hello! I am Ojas and I am currently a college student in Electronics and Telecommunications Engineering with a strong passion in </w:t>
+      </w:r>
+      <w:r>
+        <w:rPr>
+          <w:rFonts w:ascii="Arial" w:hAnsi="Arial" w:cs="Arial"/>
+          <w:sz w:val="24"/>
+          <w:szCs w:val="24"/>
+        </w:rPr>
+        <w:t>S</w:t>
+      </w:r>
+      <w:r>
+        <w:rPr>
+          <w:rFonts w:ascii="Arial" w:hAnsi="Arial" w:cs="Arial"/>
+          <w:sz w:val="24"/>
+          <w:szCs w:val="24"/>
+        </w:rPr>
+        <w:t>ystem</w:t>
+      </w:r>
+      <w:r>
+        <w:rPr>
+          <w:rFonts w:ascii="Arial" w:hAnsi="Arial" w:cs="Arial"/>
+          <w:sz w:val="24"/>
+          <w:szCs w:val="24"/>
+        </w:rPr>
+        <w:t>-</w:t>
+      </w:r>
+      <w:r>
+        <w:rPr>
+          <w:rFonts w:ascii="Arial" w:hAnsi="Arial" w:cs="Arial"/>
+          <w:sz w:val="24"/>
+          <w:szCs w:val="24"/>
+        </w:rPr>
+        <w:t xml:space="preserve">based Software Development. This project really took me around 1-2 months from its idea conception to its refinement. I </w:t>
+      </w:r>
+      <w:r>
+        <w:rPr>
+          <w:rFonts w:ascii="Arial" w:hAnsi="Arial" w:cs="Arial"/>
+          <w:sz w:val="24"/>
+          <w:szCs w:val="24"/>
+        </w:rPr>
+        <w:t>have</w:t>
+      </w:r>
+      <w:r>
+        <w:rPr>
+          <w:rFonts w:ascii="Arial" w:hAnsi="Arial" w:cs="Arial"/>
+          <w:sz w:val="24"/>
+          <w:szCs w:val="24"/>
+        </w:rPr>
+        <w:t xml:space="preserve"> tried to make this as modular as possible so anyone could easily integrate my project into theirs for their log insights.</w:t>
       </w:r>
     </w:p>
     <w:p>
@@ -205,7 +253,55 @@
           <w:sz w:val="24"/>
           <w:szCs w:val="24"/>
         </w:rPr>
-        <w:t>I am still working on the project and improving it ever so slightly whenever I get the chance so I would love to have any second opinions on improving the project to truly make it a Google level efficient!</w:t>
+        <w:t>I am still working on the project and improving it ever so slightly</w:t>
+      </w:r>
+      <w:r>
+        <w:rPr>
+          <w:rFonts w:ascii="Arial" w:hAnsi="Arial" w:cs="Arial"/>
+          <w:sz w:val="24"/>
+          <w:szCs w:val="24"/>
+        </w:rPr>
+        <w:t xml:space="preserve">, </w:t>
+      </w:r>
+      <w:r>
+        <w:rPr>
+          <w:rFonts w:ascii="Arial" w:hAnsi="Arial" w:cs="Arial"/>
+          <w:sz w:val="24"/>
+          <w:szCs w:val="24"/>
+        </w:rPr>
+        <w:t xml:space="preserve">whenever I get the chance so I would love to have any second opinions on improving the project to truly make it a </w:t>
+      </w:r>
+      <w:r>
+        <w:rPr>
+          <w:rFonts w:ascii="Arial" w:hAnsi="Arial" w:cs="Arial"/>
+          <w:sz w:val="24"/>
+          <w:szCs w:val="24"/>
+        </w:rPr>
+        <w:t>production</w:t>
+      </w:r>
+      <w:r>
+        <w:rPr>
+          <w:rFonts w:ascii="Arial" w:hAnsi="Arial" w:cs="Arial"/>
+          <w:sz w:val="24"/>
+          <w:szCs w:val="24"/>
+        </w:rPr>
+        <w:t xml:space="preserve"> level </w:t>
+      </w:r>
+      <w:r>
+        <w:rPr>
+          <w:rFonts w:ascii="Arial" w:hAnsi="Arial" w:cs="Arial"/>
+          <w:sz w:val="24"/>
+          <w:szCs w:val="24"/>
+        </w:rPr>
+        <w:t>project</w:t>
+      </w:r>
+      <w:r>
+        <w:rPr>
+          <w:rFonts w:ascii="Arial" w:hAnsi="Arial" w:cs="Arial"/>
+          <w:sz w:val="24"/>
+          <w:szCs w:val="24"/>
+        </w:rPr>
+        <w:t>!</w:t>
       </w:r>
       <w:r>
         <w:rPr>
@@ -219,7 +315,8 @@
     <w:sdt>
       <w:sdtPr>
         <w:rPr>
-          <w:rFonts w:eastAsiaTheme="minorHAnsi" w:cs="Arial"/>
+          <w:rFonts w:asciiTheme="minorHAnsi" w:eastAsiaTheme="minorHAnsi" w:hAnsiTheme="minorHAnsi" w:cs="Arial"/>
+          <w:b w:val="0"/>
           <w:color w:val="auto"/>
           <w:kern w:val="2"/>
           <w:sz w:val="22"/>
@@ -261,7 +358,7 @@
               <w:tab w:val="right" w:leader="dot" w:pos="9016"/>
             </w:tabs>
             <w:rPr>
-              <w:rFonts w:ascii="Arial" w:eastAsiaTheme="minorEastAsia" w:hAnsi="Arial" w:cs="Arial"/>
+              <w:rFonts w:eastAsiaTheme="minorEastAsia"/>
               <w:noProof/>
               <w:sz w:val="24"/>
               <w:szCs w:val="24"/>
@@ -286,18 +383,17 @@
             </w:rPr>
             <w:fldChar w:fldCharType="separate"/>
           </w:r>
-          <w:hyperlink w:anchor="_Toc220598118" w:history="1">
+          <w:hyperlink w:anchor="_Toc220607655" w:history="1">
             <w:r>
               <w:rPr>
                 <w:rStyle w:val="Hyperlink"/>
-                <w:rFonts w:ascii="Arial" w:hAnsi="Arial" w:cs="Arial"/>
+                <w:rFonts w:cs="Arial"/>
                 <w:noProof/>
               </w:rPr>
               <w:t>Overview</w:t>
             </w:r>
             <w:r>
               <w:rPr>
-                <w:rFonts w:ascii="Arial" w:hAnsi="Arial" w:cs="Arial"/>
                 <w:noProof/>
                 <w:webHidden/>
               </w:rPr>
@@ -305,7 +401,6 @@
             </w:r>
             <w:r>
               <w:rPr>
-                <w:rFonts w:ascii="Arial" w:hAnsi="Arial" w:cs="Arial"/>
                 <w:noProof/>
                 <w:webHidden/>
               </w:rPr>
@@ -313,22 +408,19 @@
             </w:r>
             <w:r>
               <w:rPr>
-                <w:rFonts w:ascii="Arial" w:hAnsi="Arial" w:cs="Arial"/>
-                <w:noProof/>
-                <w:webHidden/>
-              </w:rPr>
-              <w:instrText xml:space="preserve"> PAGEREF _Toc220598118 \h </w:instrText>
-            </w:r>
-            <w:r>
-              <w:rPr>
-                <w:rFonts w:ascii="Arial" w:hAnsi="Arial" w:cs="Arial"/>
-                <w:noProof/>
-                <w:webHidden/>
-              </w:rPr>
-            </w:r>
-            <w:r>
-              <w:rPr>
-                <w:rFonts w:ascii="Arial" w:hAnsi="Arial" w:cs="Arial"/>
+                <w:noProof/>
+                <w:webHidden/>
+              </w:rPr>
+              <w:instrText xml:space="preserve"> PAGEREF _Toc220607655 \h </w:instrText>
+            </w:r>
+            <w:r>
+              <w:rPr>
+                <w:noProof/>
+                <w:webHidden/>
+              </w:rPr>
+            </w:r>
+            <w:r>
+              <w:rPr>
                 <w:noProof/>
                 <w:webHidden/>
               </w:rPr>
@@ -336,7 +428,6 @@
             </w:r>
             <w:r>
               <w:rPr>
-                <w:rFonts w:ascii="Arial" w:hAnsi="Arial" w:cs="Arial"/>
                 <w:noProof/>
                 <w:webHidden/>
               </w:rPr>
@@ -344,7 +435,6 @@
             </w:r>
             <w:r>
               <w:rPr>
-                <w:rFonts w:ascii="Arial" w:hAnsi="Arial" w:cs="Arial"/>
                 <w:noProof/>
                 <w:webHidden/>
               </w:rPr>
@@ -359,25 +449,24 @@
               <w:tab w:val="right" w:leader="dot" w:pos="9016"/>
             </w:tabs>
             <w:rPr>
-              <w:rFonts w:ascii="Arial" w:eastAsiaTheme="minorEastAsia" w:hAnsi="Arial" w:cs="Arial"/>
+              <w:rFonts w:eastAsiaTheme="minorEastAsia"/>
               <w:noProof/>
               <w:sz w:val="24"/>
               <w:szCs w:val="24"/>
               <w:lang w:eastAsia="en-IN"/>
             </w:rPr>
           </w:pPr>
-          <w:hyperlink w:anchor="_Toc220598119" w:history="1">
+          <w:hyperlink w:anchor="_Toc220607656" w:history="1">
             <w:r>
               <w:rPr>
                 <w:rStyle w:val="Hyperlink"/>
-                <w:rFonts w:ascii="Arial" w:hAnsi="Arial" w:cs="Arial"/>
+                <w:rFonts w:cs="Arial"/>
                 <w:noProof/>
               </w:rPr>
               <w:t>Goals/ Objectives</w:t>
             </w:r>
             <w:r>
               <w:rPr>
-                <w:rFonts w:ascii="Arial" w:hAnsi="Arial" w:cs="Arial"/>
                 <w:noProof/>
                 <w:webHidden/>
               </w:rPr>
@@ -385,7 +474,6 @@
             </w:r>
             <w:r>
               <w:rPr>
-                <w:rFonts w:ascii="Arial" w:hAnsi="Arial" w:cs="Arial"/>
                 <w:noProof/>
                 <w:webHidden/>
               </w:rPr>
@@ -393,22 +481,19 @@
             </w:r>
             <w:r>
               <w:rPr>
-                <w:rFonts w:ascii="Arial" w:hAnsi="Arial" w:cs="Arial"/>
-                <w:noProof/>
-                <w:webHidden/>
-              </w:rPr>
-              <w:instrText xml:space="preserve"> PAGEREF _Toc220598119 \h </w:instrText>
-            </w:r>
-            <w:r>
-              <w:rPr>
-                <w:rFonts w:ascii="Arial" w:hAnsi="Arial" w:cs="Arial"/>
-                <w:noProof/>
-                <w:webHidden/>
-              </w:rPr>
-            </w:r>
-            <w:r>
-              <w:rPr>
-                <w:rFonts w:ascii="Arial" w:hAnsi="Arial" w:cs="Arial"/>
+                <w:noProof/>
+                <w:webHidden/>
+              </w:rPr>
+              <w:instrText xml:space="preserve"> PAGEREF _Toc220607656 \h </w:instrText>
+            </w:r>
+            <w:r>
+              <w:rPr>
+                <w:noProof/>
+                <w:webHidden/>
+              </w:rPr>
+            </w:r>
+            <w:r>
+              <w:rPr>
                 <w:noProof/>
                 <w:webHidden/>
               </w:rPr>
@@ -416,7 +501,6 @@
             </w:r>
             <w:r>
               <w:rPr>
-                <w:rFonts w:ascii="Arial" w:hAnsi="Arial" w:cs="Arial"/>
                 <w:noProof/>
                 <w:webHidden/>
               </w:rPr>
@@ -424,7 +508,6 @@
             </w:r>
             <w:r>
               <w:rPr>
-                <w:rFonts w:ascii="Arial" w:hAnsi="Arial" w:cs="Arial"/>
                 <w:noProof/>
                 <w:webHidden/>
               </w:rPr>
@@ -439,25 +522,24 @@
               <w:tab w:val="right" w:leader="dot" w:pos="9016"/>
             </w:tabs>
             <w:rPr>
-              <w:rFonts w:ascii="Arial" w:eastAsiaTheme="minorEastAsia" w:hAnsi="Arial" w:cs="Arial"/>
+              <w:rFonts w:eastAsiaTheme="minorEastAsia"/>
               <w:noProof/>
               <w:sz w:val="24"/>
               <w:szCs w:val="24"/>
               <w:lang w:eastAsia="en-IN"/>
             </w:rPr>
           </w:pPr>
-          <w:hyperlink w:anchor="_Toc220598120" w:history="1">
+          <w:hyperlink w:anchor="_Toc220607657" w:history="1">
             <w:r>
               <w:rPr>
                 <w:rStyle w:val="Hyperlink"/>
-                <w:rFonts w:ascii="Arial" w:hAnsi="Arial" w:cs="Arial"/>
+                <w:rFonts w:cs="Arial"/>
                 <w:noProof/>
               </w:rPr>
               <w:t>Features</w:t>
             </w:r>
             <w:r>
               <w:rPr>
-                <w:rFonts w:ascii="Arial" w:hAnsi="Arial" w:cs="Arial"/>
                 <w:noProof/>
                 <w:webHidden/>
               </w:rPr>
@@ -465,7 +547,6 @@
             </w:r>
             <w:r>
               <w:rPr>
-                <w:rFonts w:ascii="Arial" w:hAnsi="Arial" w:cs="Arial"/>
                 <w:noProof/>
                 <w:webHidden/>
               </w:rPr>
@@ -473,22 +554,19 @@
             </w:r>
             <w:r>
               <w:rPr>
-                <w:rFonts w:ascii="Arial" w:hAnsi="Arial" w:cs="Arial"/>
-                <w:noProof/>
-                <w:webHidden/>
-              </w:rPr>
-              <w:instrText xml:space="preserve"> PAGEREF _Toc220598120 \h </w:instrText>
-            </w:r>
-            <w:r>
-              <w:rPr>
-                <w:rFonts w:ascii="Arial" w:hAnsi="Arial" w:cs="Arial"/>
-                <w:noProof/>
-                <w:webHidden/>
-              </w:rPr>
-            </w:r>
-            <w:r>
-              <w:rPr>
-                <w:rFonts w:ascii="Arial" w:hAnsi="Arial" w:cs="Arial"/>
+                <w:noProof/>
+                <w:webHidden/>
+              </w:rPr>
+              <w:instrText xml:space="preserve"> PAGEREF _Toc220607657 \h </w:instrText>
+            </w:r>
+            <w:r>
+              <w:rPr>
+                <w:noProof/>
+                <w:webHidden/>
+              </w:rPr>
+            </w:r>
+            <w:r>
+              <w:rPr>
                 <w:noProof/>
                 <w:webHidden/>
               </w:rPr>
@@ -496,7 +574,6 @@
             </w:r>
             <w:r>
               <w:rPr>
-                <w:rFonts w:ascii="Arial" w:hAnsi="Arial" w:cs="Arial"/>
                 <w:noProof/>
                 <w:webHidden/>
               </w:rPr>
@@ -504,7 +581,6 @@
             </w:r>
             <w:r>
               <w:rPr>
-                <w:rFonts w:ascii="Arial" w:hAnsi="Arial" w:cs="Arial"/>
                 <w:noProof/>
                 <w:webHidden/>
               </w:rPr>
@@ -519,25 +595,24 @@
               <w:tab w:val="right" w:leader="dot" w:pos="9016"/>
             </w:tabs>
             <w:rPr>
-              <w:rFonts w:ascii="Arial" w:eastAsiaTheme="minorEastAsia" w:hAnsi="Arial" w:cs="Arial"/>
+              <w:rFonts w:eastAsiaTheme="minorEastAsia"/>
               <w:noProof/>
               <w:sz w:val="24"/>
               <w:szCs w:val="24"/>
               <w:lang w:eastAsia="en-IN"/>
             </w:rPr>
           </w:pPr>
-          <w:hyperlink w:anchor="_Toc220598121" w:history="1">
+          <w:hyperlink w:anchor="_Toc220607658" w:history="1">
             <w:r>
               <w:rPr>
                 <w:rStyle w:val="Hyperlink"/>
-                <w:rFonts w:ascii="Arial" w:hAnsi="Arial" w:cs="Arial"/>
+                <w:rFonts w:cs="Arial"/>
                 <w:noProof/>
               </w:rPr>
               <w:t>System Architecture</w:t>
             </w:r>
             <w:r>
               <w:rPr>
-                <w:rFonts w:ascii="Arial" w:hAnsi="Arial" w:cs="Arial"/>
                 <w:noProof/>
                 <w:webHidden/>
               </w:rPr>
@@ -545,7 +620,6 @@
             </w:r>
             <w:r>
               <w:rPr>
-                <w:rFonts w:ascii="Arial" w:hAnsi="Arial" w:cs="Arial"/>
                 <w:noProof/>
                 <w:webHidden/>
               </w:rPr>
@@ -553,22 +627,19 @@
             </w:r>
             <w:r>
               <w:rPr>
-                <w:rFonts w:ascii="Arial" w:hAnsi="Arial" w:cs="Arial"/>
-                <w:noProof/>
-                <w:webHidden/>
-              </w:rPr>
-              <w:instrText xml:space="preserve"> PAGEREF _Toc220598121 \h </w:instrText>
-            </w:r>
-            <w:r>
-              <w:rPr>
-                <w:rFonts w:ascii="Arial" w:hAnsi="Arial" w:cs="Arial"/>
-                <w:noProof/>
-                <w:webHidden/>
-              </w:rPr>
-            </w:r>
-            <w:r>
-              <w:rPr>
-                <w:rFonts w:ascii="Arial" w:hAnsi="Arial" w:cs="Arial"/>
+                <w:noProof/>
+                <w:webHidden/>
+              </w:rPr>
+              <w:instrText xml:space="preserve"> PAGEREF _Toc220607658 \h </w:instrText>
+            </w:r>
+            <w:r>
+              <w:rPr>
+                <w:noProof/>
+                <w:webHidden/>
+              </w:rPr>
+            </w:r>
+            <w:r>
+              <w:rPr>
                 <w:noProof/>
                 <w:webHidden/>
               </w:rPr>
@@ -576,7 +647,6 @@
             </w:r>
             <w:r>
               <w:rPr>
-                <w:rFonts w:ascii="Arial" w:hAnsi="Arial" w:cs="Arial"/>
                 <w:noProof/>
                 <w:webHidden/>
               </w:rPr>
@@ -584,7 +654,6 @@
             </w:r>
             <w:r>
               <w:rPr>
-                <w:rFonts w:ascii="Arial" w:hAnsi="Arial" w:cs="Arial"/>
                 <w:noProof/>
                 <w:webHidden/>
               </w:rPr>
@@ -599,25 +668,24 @@
               <w:tab w:val="right" w:leader="dot" w:pos="9016"/>
             </w:tabs>
             <w:rPr>
-              <w:rFonts w:ascii="Arial" w:eastAsiaTheme="minorEastAsia" w:hAnsi="Arial" w:cs="Arial"/>
+              <w:rFonts w:eastAsiaTheme="minorEastAsia"/>
               <w:noProof/>
               <w:sz w:val="24"/>
               <w:szCs w:val="24"/>
               <w:lang w:eastAsia="en-IN"/>
             </w:rPr>
           </w:pPr>
-          <w:hyperlink w:anchor="_Toc220598122" w:history="1">
+          <w:hyperlink w:anchor="_Toc220607659" w:history="1">
             <w:r>
               <w:rPr>
                 <w:rStyle w:val="Hyperlink"/>
-                <w:rFonts w:ascii="Arial" w:hAnsi="Arial" w:cs="Arial"/>
+                <w:rFonts w:cs="Arial"/>
                 <w:noProof/>
               </w:rPr>
               <w:t>Phase 1 – Log Parsing</w:t>
             </w:r>
             <w:r>
               <w:rPr>
-                <w:rFonts w:ascii="Arial" w:hAnsi="Arial" w:cs="Arial"/>
                 <w:noProof/>
                 <w:webHidden/>
               </w:rPr>
@@ -625,7 +693,6 @@
             </w:r>
             <w:r>
               <w:rPr>
-                <w:rFonts w:ascii="Arial" w:hAnsi="Arial" w:cs="Arial"/>
                 <w:noProof/>
                 <w:webHidden/>
               </w:rPr>
@@ -633,22 +700,19 @@
             </w:r>
             <w:r>
               <w:rPr>
-                <w:rFonts w:ascii="Arial" w:hAnsi="Arial" w:cs="Arial"/>
-                <w:noProof/>
-                <w:webHidden/>
-              </w:rPr>
-              <w:instrText xml:space="preserve"> PAGEREF _Toc220598122 \h </w:instrText>
-            </w:r>
-            <w:r>
-              <w:rPr>
-                <w:rFonts w:ascii="Arial" w:hAnsi="Arial" w:cs="Arial"/>
-                <w:noProof/>
-                <w:webHidden/>
-              </w:rPr>
-            </w:r>
-            <w:r>
-              <w:rPr>
-                <w:rFonts w:ascii="Arial" w:hAnsi="Arial" w:cs="Arial"/>
+                <w:noProof/>
+                <w:webHidden/>
+              </w:rPr>
+              <w:instrText xml:space="preserve"> PAGEREF _Toc220607659 \h </w:instrText>
+            </w:r>
+            <w:r>
+              <w:rPr>
+                <w:noProof/>
+                <w:webHidden/>
+              </w:rPr>
+            </w:r>
+            <w:r>
+              <w:rPr>
                 <w:noProof/>
                 <w:webHidden/>
               </w:rPr>
@@ -656,15 +720,13 @@
             </w:r>
             <w:r>
               <w:rPr>
-                <w:rFonts w:ascii="Arial" w:hAnsi="Arial" w:cs="Arial"/>
-                <w:noProof/>
-                <w:webHidden/>
-              </w:rPr>
-              <w:t>5</w:t>
-            </w:r>
-            <w:r>
-              <w:rPr>
-                <w:rFonts w:ascii="Arial" w:hAnsi="Arial" w:cs="Arial"/>
+                <w:noProof/>
+                <w:webHidden/>
+              </w:rPr>
+              <w:t>7</w:t>
+            </w:r>
+            <w:r>
+              <w:rPr>
                 <w:noProof/>
                 <w:webHidden/>
               </w:rPr>
@@ -679,25 +741,24 @@
               <w:tab w:val="right" w:leader="dot" w:pos="9016"/>
             </w:tabs>
             <w:rPr>
-              <w:rFonts w:ascii="Arial" w:eastAsiaTheme="minorEastAsia" w:hAnsi="Arial" w:cs="Arial"/>
+              <w:rFonts w:eastAsiaTheme="minorEastAsia"/>
               <w:noProof/>
               <w:sz w:val="24"/>
               <w:szCs w:val="24"/>
               <w:lang w:eastAsia="en-IN"/>
             </w:rPr>
           </w:pPr>
-          <w:hyperlink w:anchor="_Toc220598123" w:history="1">
+          <w:hyperlink w:anchor="_Toc220607660" w:history="1">
             <w:r>
               <w:rPr>
                 <w:rStyle w:val="Hyperlink"/>
-                <w:rFonts w:ascii="Arial" w:hAnsi="Arial" w:cs="Arial"/>
+                <w:rFonts w:cs="Arial"/>
                 <w:noProof/>
               </w:rPr>
               <w:t>My Approach:</w:t>
             </w:r>
             <w:r>
               <w:rPr>
-                <w:rFonts w:ascii="Arial" w:hAnsi="Arial" w:cs="Arial"/>
                 <w:noProof/>
                 <w:webHidden/>
               </w:rPr>
@@ -705,7 +766,6 @@
             </w:r>
             <w:r>
               <w:rPr>
-                <w:rFonts w:ascii="Arial" w:hAnsi="Arial" w:cs="Arial"/>
                 <w:noProof/>
                 <w:webHidden/>
               </w:rPr>
@@ -713,22 +773,19 @@
             </w:r>
             <w:r>
               <w:rPr>
-                <w:rFonts w:ascii="Arial" w:hAnsi="Arial" w:cs="Arial"/>
-                <w:noProof/>
-                <w:webHidden/>
-              </w:rPr>
-              <w:instrText xml:space="preserve"> PAGEREF _Toc220598123 \h </w:instrText>
-            </w:r>
-            <w:r>
-              <w:rPr>
-                <w:rFonts w:ascii="Arial" w:hAnsi="Arial" w:cs="Arial"/>
-                <w:noProof/>
-                <w:webHidden/>
-              </w:rPr>
-            </w:r>
-            <w:r>
-              <w:rPr>
-                <w:rFonts w:ascii="Arial" w:hAnsi="Arial" w:cs="Arial"/>
+                <w:noProof/>
+                <w:webHidden/>
+              </w:rPr>
+              <w:instrText xml:space="preserve"> PAGEREF _Toc220607660 \h </w:instrText>
+            </w:r>
+            <w:r>
+              <w:rPr>
+                <w:noProof/>
+                <w:webHidden/>
+              </w:rPr>
+            </w:r>
+            <w:r>
+              <w:rPr>
                 <w:noProof/>
                 <w:webHidden/>
               </w:rPr>
@@ -736,15 +793,13 @@
             </w:r>
             <w:r>
               <w:rPr>
-                <w:rFonts w:ascii="Arial" w:hAnsi="Arial" w:cs="Arial"/>
-                <w:noProof/>
-                <w:webHidden/>
-              </w:rPr>
-              <w:t>5</w:t>
-            </w:r>
-            <w:r>
-              <w:rPr>
-                <w:rFonts w:ascii="Arial" w:hAnsi="Arial" w:cs="Arial"/>
+                <w:noProof/>
+                <w:webHidden/>
+              </w:rPr>
+              <w:t>7</w:t>
+            </w:r>
+            <w:r>
+              <w:rPr>
                 <w:noProof/>
                 <w:webHidden/>
               </w:rPr>
@@ -759,14 +814,14 @@
               <w:tab w:val="right" w:leader="dot" w:pos="9016"/>
             </w:tabs>
             <w:rPr>
-              <w:rFonts w:ascii="Arial" w:eastAsiaTheme="minorEastAsia" w:hAnsi="Arial" w:cs="Arial"/>
+              <w:rFonts w:eastAsiaTheme="minorEastAsia"/>
               <w:noProof/>
               <w:sz w:val="24"/>
               <w:szCs w:val="24"/>
               <w:lang w:eastAsia="en-IN"/>
             </w:rPr>
           </w:pPr>
-          <w:hyperlink w:anchor="_Toc220598124" w:history="1">
+          <w:hyperlink w:anchor="_Toc220607661" w:history="1">
             <w:r>
               <w:rPr>
                 <w:rStyle w:val="Hyperlink"/>
@@ -777,7 +832,6 @@
             </w:r>
             <w:r>
               <w:rPr>
-                <w:rFonts w:ascii="Arial" w:hAnsi="Arial" w:cs="Arial"/>
                 <w:noProof/>
                 <w:webHidden/>
               </w:rPr>
@@ -785,7 +839,6 @@
             </w:r>
             <w:r>
               <w:rPr>
-                <w:rFonts w:ascii="Arial" w:hAnsi="Arial" w:cs="Arial"/>
                 <w:noProof/>
                 <w:webHidden/>
               </w:rPr>
@@ -793,22 +846,19 @@
             </w:r>
             <w:r>
               <w:rPr>
-                <w:rFonts w:ascii="Arial" w:hAnsi="Arial" w:cs="Arial"/>
-                <w:noProof/>
-                <w:webHidden/>
-              </w:rPr>
-              <w:instrText xml:space="preserve"> PAGEREF _Toc220598124 \h </w:instrText>
-            </w:r>
-            <w:r>
-              <w:rPr>
-                <w:rFonts w:ascii="Arial" w:hAnsi="Arial" w:cs="Arial"/>
-                <w:noProof/>
-                <w:webHidden/>
-              </w:rPr>
-            </w:r>
-            <w:r>
-              <w:rPr>
-                <w:rFonts w:ascii="Arial" w:hAnsi="Arial" w:cs="Arial"/>
+                <w:noProof/>
+                <w:webHidden/>
+              </w:rPr>
+              <w:instrText xml:space="preserve"> PAGEREF _Toc220607661 \h </w:instrText>
+            </w:r>
+            <w:r>
+              <w:rPr>
+                <w:noProof/>
+                <w:webHidden/>
+              </w:rPr>
+            </w:r>
+            <w:r>
+              <w:rPr>
                 <w:noProof/>
                 <w:webHidden/>
               </w:rPr>
@@ -816,15 +866,13 @@
             </w:r>
             <w:r>
               <w:rPr>
-                <w:rFonts w:ascii="Arial" w:hAnsi="Arial" w:cs="Arial"/>
-                <w:noProof/>
-                <w:webHidden/>
-              </w:rPr>
-              <w:t>7</w:t>
-            </w:r>
-            <w:r>
-              <w:rPr>
-                <w:rFonts w:ascii="Arial" w:hAnsi="Arial" w:cs="Arial"/>
+                <w:noProof/>
+                <w:webHidden/>
+              </w:rPr>
+              <w:t>9</w:t>
+            </w:r>
+            <w:r>
+              <w:rPr>
                 <w:noProof/>
                 <w:webHidden/>
               </w:rPr>
@@ -839,25 +887,24 @@
               <w:tab w:val="right" w:leader="dot" w:pos="9016"/>
             </w:tabs>
             <w:rPr>
-              <w:rFonts w:ascii="Arial" w:eastAsiaTheme="minorEastAsia" w:hAnsi="Arial" w:cs="Arial"/>
+              <w:rFonts w:eastAsiaTheme="minorEastAsia"/>
               <w:noProof/>
               <w:sz w:val="24"/>
               <w:szCs w:val="24"/>
               <w:lang w:eastAsia="en-IN"/>
             </w:rPr>
           </w:pPr>
-          <w:hyperlink w:anchor="_Toc220598125" w:history="1">
+          <w:hyperlink w:anchor="_Toc220607662" w:history="1">
             <w:r>
               <w:rPr>
                 <w:rStyle w:val="Hyperlink"/>
-                <w:rFonts w:ascii="Arial" w:hAnsi="Arial" w:cs="Arial"/>
+                <w:rFonts w:cs="Arial"/>
                 <w:noProof/>
               </w:rPr>
               <w:t>Phase 2 – Redesigning log parsing using Streaming via Generators</w:t>
             </w:r>
             <w:r>
               <w:rPr>
-                <w:rFonts w:ascii="Arial" w:hAnsi="Arial" w:cs="Arial"/>
                 <w:noProof/>
                 <w:webHidden/>
               </w:rPr>
@@ -865,7 +912,6 @@
             </w:r>
             <w:r>
               <w:rPr>
-                <w:rFonts w:ascii="Arial" w:hAnsi="Arial" w:cs="Arial"/>
                 <w:noProof/>
                 <w:webHidden/>
               </w:rPr>
@@ -873,22 +919,19 @@
             </w:r>
             <w:r>
               <w:rPr>
-                <w:rFonts w:ascii="Arial" w:hAnsi="Arial" w:cs="Arial"/>
-                <w:noProof/>
-                <w:webHidden/>
-              </w:rPr>
-              <w:instrText xml:space="preserve"> PAGEREF _Toc220598125 \h </w:instrText>
-            </w:r>
-            <w:r>
-              <w:rPr>
-                <w:rFonts w:ascii="Arial" w:hAnsi="Arial" w:cs="Arial"/>
-                <w:noProof/>
-                <w:webHidden/>
-              </w:rPr>
-            </w:r>
-            <w:r>
-              <w:rPr>
-                <w:rFonts w:ascii="Arial" w:hAnsi="Arial" w:cs="Arial"/>
+                <w:noProof/>
+                <w:webHidden/>
+              </w:rPr>
+              <w:instrText xml:space="preserve"> PAGEREF _Toc220607662 \h </w:instrText>
+            </w:r>
+            <w:r>
+              <w:rPr>
+                <w:noProof/>
+                <w:webHidden/>
+              </w:rPr>
+            </w:r>
+            <w:r>
+              <w:rPr>
                 <w:noProof/>
                 <w:webHidden/>
               </w:rPr>
@@ -896,15 +939,13 @@
             </w:r>
             <w:r>
               <w:rPr>
-                <w:rFonts w:ascii="Arial" w:hAnsi="Arial" w:cs="Arial"/>
-                <w:noProof/>
-                <w:webHidden/>
-              </w:rPr>
-              <w:t>8</w:t>
-            </w:r>
-            <w:r>
-              <w:rPr>
-                <w:rFonts w:ascii="Arial" w:hAnsi="Arial" w:cs="Arial"/>
+                <w:noProof/>
+                <w:webHidden/>
+              </w:rPr>
+              <w:t>10</w:t>
+            </w:r>
+            <w:r>
+              <w:rPr>
                 <w:noProof/>
                 <w:webHidden/>
               </w:rPr>
@@ -919,25 +960,24 @@
               <w:tab w:val="right" w:leader="dot" w:pos="9016"/>
             </w:tabs>
             <w:rPr>
-              <w:rFonts w:ascii="Arial" w:eastAsiaTheme="minorEastAsia" w:hAnsi="Arial" w:cs="Arial"/>
+              <w:rFonts w:eastAsiaTheme="minorEastAsia"/>
               <w:noProof/>
               <w:sz w:val="24"/>
               <w:szCs w:val="24"/>
               <w:lang w:eastAsia="en-IN"/>
             </w:rPr>
           </w:pPr>
-          <w:hyperlink w:anchor="_Toc220598126" w:history="1">
+          <w:hyperlink w:anchor="_Toc220607663" w:history="1">
             <w:r>
               <w:rPr>
                 <w:rStyle w:val="Hyperlink"/>
-                <w:rFonts w:ascii="Arial" w:hAnsi="Arial" w:cs="Arial"/>
+                <w:rFonts w:cs="Arial"/>
                 <w:noProof/>
               </w:rPr>
               <w:t>Phase 3 – Frequency Analysis</w:t>
             </w:r>
             <w:r>
               <w:rPr>
-                <w:rFonts w:ascii="Arial" w:hAnsi="Arial" w:cs="Arial"/>
                 <w:noProof/>
                 <w:webHidden/>
               </w:rPr>
@@ -945,7 +985,6 @@
             </w:r>
             <w:r>
               <w:rPr>
-                <w:rFonts w:ascii="Arial" w:hAnsi="Arial" w:cs="Arial"/>
                 <w:noProof/>
                 <w:webHidden/>
               </w:rPr>
@@ -953,22 +992,19 @@
             </w:r>
             <w:r>
               <w:rPr>
-                <w:rFonts w:ascii="Arial" w:hAnsi="Arial" w:cs="Arial"/>
-                <w:noProof/>
-                <w:webHidden/>
-              </w:rPr>
-              <w:instrText xml:space="preserve"> PAGEREF _Toc220598126 \h </w:instrText>
-            </w:r>
-            <w:r>
-              <w:rPr>
-                <w:rFonts w:ascii="Arial" w:hAnsi="Arial" w:cs="Arial"/>
-                <w:noProof/>
-                <w:webHidden/>
-              </w:rPr>
-            </w:r>
-            <w:r>
-              <w:rPr>
-                <w:rFonts w:ascii="Arial" w:hAnsi="Arial" w:cs="Arial"/>
+                <w:noProof/>
+                <w:webHidden/>
+              </w:rPr>
+              <w:instrText xml:space="preserve"> PAGEREF _Toc220607663 \h </w:instrText>
+            </w:r>
+            <w:r>
+              <w:rPr>
+                <w:noProof/>
+                <w:webHidden/>
+              </w:rPr>
+            </w:r>
+            <w:r>
+              <w:rPr>
                 <w:noProof/>
                 <w:webHidden/>
               </w:rPr>
@@ -976,15 +1012,13 @@
             </w:r>
             <w:r>
               <w:rPr>
-                <w:rFonts w:ascii="Arial" w:hAnsi="Arial" w:cs="Arial"/>
-                <w:noProof/>
-                <w:webHidden/>
-              </w:rPr>
-              <w:t>9</w:t>
-            </w:r>
-            <w:r>
-              <w:rPr>
-                <w:rFonts w:ascii="Arial" w:hAnsi="Arial" w:cs="Arial"/>
+                <w:noProof/>
+                <w:webHidden/>
+              </w:rPr>
+              <w:t>11</w:t>
+            </w:r>
+            <w:r>
+              <w:rPr>
                 <w:noProof/>
                 <w:webHidden/>
               </w:rPr>
@@ -999,25 +1033,24 @@
               <w:tab w:val="right" w:leader="dot" w:pos="9016"/>
             </w:tabs>
             <w:rPr>
-              <w:rFonts w:ascii="Arial" w:eastAsiaTheme="minorEastAsia" w:hAnsi="Arial" w:cs="Arial"/>
+              <w:rFonts w:eastAsiaTheme="minorEastAsia"/>
               <w:noProof/>
               <w:sz w:val="24"/>
               <w:szCs w:val="24"/>
               <w:lang w:eastAsia="en-IN"/>
             </w:rPr>
           </w:pPr>
-          <w:hyperlink w:anchor="_Toc220598127" w:history="1">
+          <w:hyperlink w:anchor="_Toc220607664" w:history="1">
             <w:r>
               <w:rPr>
                 <w:rStyle w:val="Hyperlink"/>
-                <w:rFonts w:ascii="Arial" w:hAnsi="Arial" w:cs="Arial"/>
+                <w:rFonts w:cs="Arial"/>
                 <w:noProof/>
               </w:rPr>
               <w:t>Phase 4 – Error Spike Detection</w:t>
             </w:r>
             <w:r>
               <w:rPr>
-                <w:rFonts w:ascii="Arial" w:hAnsi="Arial" w:cs="Arial"/>
                 <w:noProof/>
                 <w:webHidden/>
               </w:rPr>
@@ -1025,7 +1058,6 @@
             </w:r>
             <w:r>
               <w:rPr>
-                <w:rFonts w:ascii="Arial" w:hAnsi="Arial" w:cs="Arial"/>
                 <w:noProof/>
                 <w:webHidden/>
               </w:rPr>
@@ -1033,22 +1065,19 @@
             </w:r>
             <w:r>
               <w:rPr>
-                <w:rFonts w:ascii="Arial" w:hAnsi="Arial" w:cs="Arial"/>
-                <w:noProof/>
-                <w:webHidden/>
-              </w:rPr>
-              <w:instrText xml:space="preserve"> PAGEREF _Toc220598127 \h </w:instrText>
-            </w:r>
-            <w:r>
-              <w:rPr>
-                <w:rFonts w:ascii="Arial" w:hAnsi="Arial" w:cs="Arial"/>
-                <w:noProof/>
-                <w:webHidden/>
-              </w:rPr>
-            </w:r>
-            <w:r>
-              <w:rPr>
-                <w:rFonts w:ascii="Arial" w:hAnsi="Arial" w:cs="Arial"/>
+                <w:noProof/>
+                <w:webHidden/>
+              </w:rPr>
+              <w:instrText xml:space="preserve"> PAGEREF _Toc220607664 \h </w:instrText>
+            </w:r>
+            <w:r>
+              <w:rPr>
+                <w:noProof/>
+                <w:webHidden/>
+              </w:rPr>
+            </w:r>
+            <w:r>
+              <w:rPr>
                 <w:noProof/>
                 <w:webHidden/>
               </w:rPr>
@@ -1056,15 +1085,13 @@
             </w:r>
             <w:r>
               <w:rPr>
-                <w:rFonts w:ascii="Arial" w:hAnsi="Arial" w:cs="Arial"/>
-                <w:noProof/>
-                <w:webHidden/>
-              </w:rPr>
-              <w:t>9</w:t>
-            </w:r>
-            <w:r>
-              <w:rPr>
-                <w:rFonts w:ascii="Arial" w:hAnsi="Arial" w:cs="Arial"/>
+                <w:noProof/>
+                <w:webHidden/>
+              </w:rPr>
+              <w:t>11</w:t>
+            </w:r>
+            <w:r>
+              <w:rPr>
                 <w:noProof/>
                 <w:webHidden/>
               </w:rPr>
@@ -1079,25 +1106,24 @@
               <w:tab w:val="right" w:leader="dot" w:pos="9016"/>
             </w:tabs>
             <w:rPr>
-              <w:rFonts w:ascii="Arial" w:eastAsiaTheme="minorEastAsia" w:hAnsi="Arial" w:cs="Arial"/>
+              <w:rFonts w:eastAsiaTheme="minorEastAsia"/>
               <w:noProof/>
               <w:sz w:val="24"/>
               <w:szCs w:val="24"/>
               <w:lang w:eastAsia="en-IN"/>
             </w:rPr>
           </w:pPr>
-          <w:hyperlink w:anchor="_Toc220598128" w:history="1">
+          <w:hyperlink w:anchor="_Toc220607665" w:history="1">
             <w:r>
               <w:rPr>
                 <w:rStyle w:val="Hyperlink"/>
-                <w:rFonts w:ascii="Arial" w:hAnsi="Arial" w:cs="Arial"/>
+                <w:rFonts w:cs="Arial"/>
                 <w:noProof/>
               </w:rPr>
               <w:t>Phase 4: Part 2- MEAN and STD Calculation</w:t>
             </w:r>
             <w:r>
               <w:rPr>
-                <w:rFonts w:ascii="Arial" w:hAnsi="Arial" w:cs="Arial"/>
                 <w:noProof/>
                 <w:webHidden/>
               </w:rPr>
@@ -1105,7 +1131,6 @@
             </w:r>
             <w:r>
               <w:rPr>
-                <w:rFonts w:ascii="Arial" w:hAnsi="Arial" w:cs="Arial"/>
                 <w:noProof/>
                 <w:webHidden/>
               </w:rPr>
@@ -1113,22 +1138,19 @@
             </w:r>
             <w:r>
               <w:rPr>
-                <w:rFonts w:ascii="Arial" w:hAnsi="Arial" w:cs="Arial"/>
-                <w:noProof/>
-                <w:webHidden/>
-              </w:rPr>
-              <w:instrText xml:space="preserve"> PAGEREF _Toc220598128 \h </w:instrText>
-            </w:r>
-            <w:r>
-              <w:rPr>
-                <w:rFonts w:ascii="Arial" w:hAnsi="Arial" w:cs="Arial"/>
-                <w:noProof/>
-                <w:webHidden/>
-              </w:rPr>
-            </w:r>
-            <w:r>
-              <w:rPr>
-                <w:rFonts w:ascii="Arial" w:hAnsi="Arial" w:cs="Arial"/>
+                <w:noProof/>
+                <w:webHidden/>
+              </w:rPr>
+              <w:instrText xml:space="preserve"> PAGEREF _Toc220607665 \h </w:instrText>
+            </w:r>
+            <w:r>
+              <w:rPr>
+                <w:noProof/>
+                <w:webHidden/>
+              </w:rPr>
+            </w:r>
+            <w:r>
+              <w:rPr>
                 <w:noProof/>
                 <w:webHidden/>
               </w:rPr>
@@ -1136,15 +1158,13 @@
             </w:r>
             <w:r>
               <w:rPr>
-                <w:rFonts w:ascii="Arial" w:hAnsi="Arial" w:cs="Arial"/>
-                <w:noProof/>
-                <w:webHidden/>
-              </w:rPr>
-              <w:t>10</w:t>
-            </w:r>
-            <w:r>
-              <w:rPr>
-                <w:rFonts w:ascii="Arial" w:hAnsi="Arial" w:cs="Arial"/>
+                <w:noProof/>
+                <w:webHidden/>
+              </w:rPr>
+              <w:t>12</w:t>
+            </w:r>
+            <w:r>
+              <w:rPr>
                 <w:noProof/>
                 <w:webHidden/>
               </w:rPr>
@@ -1159,25 +1179,24 @@
               <w:tab w:val="right" w:leader="dot" w:pos="9016"/>
             </w:tabs>
             <w:rPr>
-              <w:rFonts w:ascii="Arial" w:eastAsiaTheme="minorEastAsia" w:hAnsi="Arial" w:cs="Arial"/>
+              <w:rFonts w:eastAsiaTheme="minorEastAsia"/>
               <w:noProof/>
               <w:sz w:val="24"/>
               <w:szCs w:val="24"/>
               <w:lang w:eastAsia="en-IN"/>
             </w:rPr>
           </w:pPr>
-          <w:hyperlink w:anchor="_Toc220598129" w:history="1">
+          <w:hyperlink w:anchor="_Toc220607666" w:history="1">
             <w:r>
               <w:rPr>
                 <w:rStyle w:val="Hyperlink"/>
-                <w:rFonts w:ascii="Arial" w:hAnsi="Arial" w:cs="Arial"/>
+                <w:rFonts w:cs="Arial"/>
                 <w:noProof/>
               </w:rPr>
               <w:t>Phase 5- Temporal Pattern Detection</w:t>
             </w:r>
             <w:r>
               <w:rPr>
-                <w:rFonts w:ascii="Arial" w:hAnsi="Arial" w:cs="Arial"/>
                 <w:noProof/>
                 <w:webHidden/>
               </w:rPr>
@@ -1185,7 +1204,6 @@
             </w:r>
             <w:r>
               <w:rPr>
-                <w:rFonts w:ascii="Arial" w:hAnsi="Arial" w:cs="Arial"/>
                 <w:noProof/>
                 <w:webHidden/>
               </w:rPr>
@@ -1193,22 +1211,19 @@
             </w:r>
             <w:r>
               <w:rPr>
-                <w:rFonts w:ascii="Arial" w:hAnsi="Arial" w:cs="Arial"/>
-                <w:noProof/>
-                <w:webHidden/>
-              </w:rPr>
-              <w:instrText xml:space="preserve"> PAGEREF _Toc220598129 \h </w:instrText>
-            </w:r>
-            <w:r>
-              <w:rPr>
-                <w:rFonts w:ascii="Arial" w:hAnsi="Arial" w:cs="Arial"/>
-                <w:noProof/>
-                <w:webHidden/>
-              </w:rPr>
-            </w:r>
-            <w:r>
-              <w:rPr>
-                <w:rFonts w:ascii="Arial" w:hAnsi="Arial" w:cs="Arial"/>
+                <w:noProof/>
+                <w:webHidden/>
+              </w:rPr>
+              <w:instrText xml:space="preserve"> PAGEREF _Toc220607666 \h </w:instrText>
+            </w:r>
+            <w:r>
+              <w:rPr>
+                <w:noProof/>
+                <w:webHidden/>
+              </w:rPr>
+            </w:r>
+            <w:r>
+              <w:rPr>
                 <w:noProof/>
                 <w:webHidden/>
               </w:rPr>
@@ -1216,15 +1231,13 @@
             </w:r>
             <w:r>
               <w:rPr>
-                <w:rFonts w:ascii="Arial" w:hAnsi="Arial" w:cs="Arial"/>
-                <w:noProof/>
-                <w:webHidden/>
-              </w:rPr>
-              <w:t>12</w:t>
-            </w:r>
-            <w:r>
-              <w:rPr>
-                <w:rFonts w:ascii="Arial" w:hAnsi="Arial" w:cs="Arial"/>
+                <w:noProof/>
+                <w:webHidden/>
+              </w:rPr>
+              <w:t>14</w:t>
+            </w:r>
+            <w:r>
+              <w:rPr>
                 <w:noProof/>
                 <w:webHidden/>
               </w:rPr>
@@ -1239,25 +1252,24 @@
               <w:tab w:val="right" w:leader="dot" w:pos="9016"/>
             </w:tabs>
             <w:rPr>
-              <w:rFonts w:ascii="Arial" w:eastAsiaTheme="minorEastAsia" w:hAnsi="Arial" w:cs="Arial"/>
+              <w:rFonts w:eastAsiaTheme="minorEastAsia"/>
               <w:noProof/>
               <w:sz w:val="24"/>
               <w:szCs w:val="24"/>
               <w:lang w:eastAsia="en-IN"/>
             </w:rPr>
           </w:pPr>
-          <w:hyperlink w:anchor="_Toc220598130" w:history="1">
+          <w:hyperlink w:anchor="_Toc220607667" w:history="1">
             <w:r>
               <w:rPr>
                 <w:rStyle w:val="Hyperlink"/>
-                <w:rFonts w:ascii="Arial" w:hAnsi="Arial" w:cs="Arial"/>
+                <w:rFonts w:cs="Arial"/>
                 <w:noProof/>
               </w:rPr>
               <w:t>Configuration-Driven Design</w:t>
             </w:r>
             <w:r>
               <w:rPr>
-                <w:rFonts w:ascii="Arial" w:hAnsi="Arial" w:cs="Arial"/>
                 <w:noProof/>
                 <w:webHidden/>
               </w:rPr>
@@ -1265,7 +1277,6 @@
             </w:r>
             <w:r>
               <w:rPr>
-                <w:rFonts w:ascii="Arial" w:hAnsi="Arial" w:cs="Arial"/>
                 <w:noProof/>
                 <w:webHidden/>
               </w:rPr>
@@ -1273,22 +1284,19 @@
             </w:r>
             <w:r>
               <w:rPr>
-                <w:rFonts w:ascii="Arial" w:hAnsi="Arial" w:cs="Arial"/>
-                <w:noProof/>
-                <w:webHidden/>
-              </w:rPr>
-              <w:instrText xml:space="preserve"> PAGEREF _Toc220598130 \h </w:instrText>
-            </w:r>
-            <w:r>
-              <w:rPr>
-                <w:rFonts w:ascii="Arial" w:hAnsi="Arial" w:cs="Arial"/>
-                <w:noProof/>
-                <w:webHidden/>
-              </w:rPr>
-            </w:r>
-            <w:r>
-              <w:rPr>
-                <w:rFonts w:ascii="Arial" w:hAnsi="Arial" w:cs="Arial"/>
+                <w:noProof/>
+                <w:webHidden/>
+              </w:rPr>
+              <w:instrText xml:space="preserve"> PAGEREF _Toc220607667 \h </w:instrText>
+            </w:r>
+            <w:r>
+              <w:rPr>
+                <w:noProof/>
+                <w:webHidden/>
+              </w:rPr>
+            </w:r>
+            <w:r>
+              <w:rPr>
                 <w:noProof/>
                 <w:webHidden/>
               </w:rPr>
@@ -1296,15 +1304,13 @@
             </w:r>
             <w:r>
               <w:rPr>
-                <w:rFonts w:ascii="Arial" w:hAnsi="Arial" w:cs="Arial"/>
-                <w:noProof/>
-                <w:webHidden/>
-              </w:rPr>
-              <w:t>13</w:t>
-            </w:r>
-            <w:r>
-              <w:rPr>
-                <w:rFonts w:ascii="Arial" w:hAnsi="Arial" w:cs="Arial"/>
+                <w:noProof/>
+                <w:webHidden/>
+              </w:rPr>
+              <w:t>15</w:t>
+            </w:r>
+            <w:r>
+              <w:rPr>
                 <w:noProof/>
                 <w:webHidden/>
               </w:rPr>
@@ -1319,25 +1325,24 @@
               <w:tab w:val="right" w:leader="dot" w:pos="9016"/>
             </w:tabs>
             <w:rPr>
-              <w:rFonts w:ascii="Arial" w:eastAsiaTheme="minorEastAsia" w:hAnsi="Arial" w:cs="Arial"/>
+              <w:rFonts w:eastAsiaTheme="minorEastAsia"/>
               <w:noProof/>
               <w:sz w:val="24"/>
               <w:szCs w:val="24"/>
               <w:lang w:eastAsia="en-IN"/>
             </w:rPr>
           </w:pPr>
-          <w:hyperlink w:anchor="_Toc220598131" w:history="1">
+          <w:hyperlink w:anchor="_Toc220607668" w:history="1">
             <w:r>
               <w:rPr>
                 <w:rStyle w:val="Hyperlink"/>
-                <w:rFonts w:ascii="Arial" w:hAnsi="Arial" w:cs="Arial"/>
+                <w:rFonts w:cs="Arial"/>
                 <w:noProof/>
               </w:rPr>
               <w:t>Final metrics and Summary Output</w:t>
             </w:r>
             <w:r>
               <w:rPr>
-                <w:rFonts w:ascii="Arial" w:hAnsi="Arial" w:cs="Arial"/>
                 <w:noProof/>
                 <w:webHidden/>
               </w:rPr>
@@ -1345,7 +1350,6 @@
             </w:r>
             <w:r>
               <w:rPr>
-                <w:rFonts w:ascii="Arial" w:hAnsi="Arial" w:cs="Arial"/>
                 <w:noProof/>
                 <w:webHidden/>
               </w:rPr>
@@ -1353,22 +1357,19 @@
             </w:r>
             <w:r>
               <w:rPr>
-                <w:rFonts w:ascii="Arial" w:hAnsi="Arial" w:cs="Arial"/>
-                <w:noProof/>
-                <w:webHidden/>
-              </w:rPr>
-              <w:instrText xml:space="preserve"> PAGEREF _Toc220598131 \h </w:instrText>
-            </w:r>
-            <w:r>
-              <w:rPr>
-                <w:rFonts w:ascii="Arial" w:hAnsi="Arial" w:cs="Arial"/>
-                <w:noProof/>
-                <w:webHidden/>
-              </w:rPr>
-            </w:r>
-            <w:r>
-              <w:rPr>
-                <w:rFonts w:ascii="Arial" w:hAnsi="Arial" w:cs="Arial"/>
+                <w:noProof/>
+                <w:webHidden/>
+              </w:rPr>
+              <w:instrText xml:space="preserve"> PAGEREF _Toc220607668 \h </w:instrText>
+            </w:r>
+            <w:r>
+              <w:rPr>
+                <w:noProof/>
+                <w:webHidden/>
+              </w:rPr>
+            </w:r>
+            <w:r>
+              <w:rPr>
                 <w:noProof/>
                 <w:webHidden/>
               </w:rPr>
@@ -1376,15 +1377,13 @@
             </w:r>
             <w:r>
               <w:rPr>
-                <w:rFonts w:ascii="Arial" w:hAnsi="Arial" w:cs="Arial"/>
-                <w:noProof/>
-                <w:webHidden/>
-              </w:rPr>
-              <w:t>13</w:t>
-            </w:r>
-            <w:r>
-              <w:rPr>
-                <w:rFonts w:ascii="Arial" w:hAnsi="Arial" w:cs="Arial"/>
+                <w:noProof/>
+                <w:webHidden/>
+              </w:rPr>
+              <w:t>15</w:t>
+            </w:r>
+            <w:r>
+              <w:rPr>
                 <w:noProof/>
                 <w:webHidden/>
               </w:rPr>
@@ -1399,25 +1398,24 @@
               <w:tab w:val="right" w:leader="dot" w:pos="9016"/>
             </w:tabs>
             <w:rPr>
-              <w:rFonts w:ascii="Arial" w:eastAsiaTheme="minorEastAsia" w:hAnsi="Arial" w:cs="Arial"/>
+              <w:rFonts w:eastAsiaTheme="minorEastAsia"/>
               <w:noProof/>
               <w:sz w:val="24"/>
               <w:szCs w:val="24"/>
               <w:lang w:eastAsia="en-IN"/>
             </w:rPr>
           </w:pPr>
-          <w:hyperlink w:anchor="_Toc220598132" w:history="1">
+          <w:hyperlink w:anchor="_Toc220607669" w:history="1">
             <w:r>
               <w:rPr>
                 <w:rStyle w:val="Hyperlink"/>
-                <w:rFonts w:ascii="Arial" w:hAnsi="Arial" w:cs="Arial"/>
+                <w:rFonts w:cs="Arial"/>
                 <w:noProof/>
               </w:rPr>
               <w:t>How to integrate My Project into Yours</w:t>
             </w:r>
             <w:r>
               <w:rPr>
-                <w:rFonts w:ascii="Arial" w:hAnsi="Arial" w:cs="Arial"/>
                 <w:noProof/>
                 <w:webHidden/>
               </w:rPr>
@@ -1425,7 +1423,6 @@
             </w:r>
             <w:r>
               <w:rPr>
-                <w:rFonts w:ascii="Arial" w:hAnsi="Arial" w:cs="Arial"/>
                 <w:noProof/>
                 <w:webHidden/>
               </w:rPr>
@@ -1433,22 +1430,19 @@
             </w:r>
             <w:r>
               <w:rPr>
-                <w:rFonts w:ascii="Arial" w:hAnsi="Arial" w:cs="Arial"/>
-                <w:noProof/>
-                <w:webHidden/>
-              </w:rPr>
-              <w:instrText xml:space="preserve"> PAGEREF _Toc220598132 \h </w:instrText>
-            </w:r>
-            <w:r>
-              <w:rPr>
-                <w:rFonts w:ascii="Arial" w:hAnsi="Arial" w:cs="Arial"/>
-                <w:noProof/>
-                <w:webHidden/>
-              </w:rPr>
-            </w:r>
-            <w:r>
-              <w:rPr>
-                <w:rFonts w:ascii="Arial" w:hAnsi="Arial" w:cs="Arial"/>
+                <w:noProof/>
+                <w:webHidden/>
+              </w:rPr>
+              <w:instrText xml:space="preserve"> PAGEREF _Toc220607669 \h </w:instrText>
+            </w:r>
+            <w:r>
+              <w:rPr>
+                <w:noProof/>
+                <w:webHidden/>
+              </w:rPr>
+            </w:r>
+            <w:r>
+              <w:rPr>
                 <w:noProof/>
                 <w:webHidden/>
               </w:rPr>
@@ -1456,15 +1450,13 @@
             </w:r>
             <w:r>
               <w:rPr>
-                <w:rFonts w:ascii="Arial" w:hAnsi="Arial" w:cs="Arial"/>
-                <w:noProof/>
-                <w:webHidden/>
-              </w:rPr>
-              <w:t>14</w:t>
-            </w:r>
-            <w:r>
-              <w:rPr>
-                <w:rFonts w:ascii="Arial" w:hAnsi="Arial" w:cs="Arial"/>
+                <w:noProof/>
+                <w:webHidden/>
+              </w:rPr>
+              <w:t>16</w:t>
+            </w:r>
+            <w:r>
+              <w:rPr>
                 <w:noProof/>
                 <w:webHidden/>
               </w:rPr>
@@ -1479,25 +1471,24 @@
               <w:tab w:val="right" w:leader="dot" w:pos="9016"/>
             </w:tabs>
             <w:rPr>
-              <w:rFonts w:ascii="Arial" w:eastAsiaTheme="minorEastAsia" w:hAnsi="Arial" w:cs="Arial"/>
+              <w:rFonts w:eastAsiaTheme="minorEastAsia"/>
               <w:noProof/>
               <w:sz w:val="24"/>
               <w:szCs w:val="24"/>
               <w:lang w:eastAsia="en-IN"/>
             </w:rPr>
           </w:pPr>
-          <w:hyperlink w:anchor="_Toc220598133" w:history="1">
+          <w:hyperlink w:anchor="_Toc220607670" w:history="1">
             <w:r>
               <w:rPr>
                 <w:rStyle w:val="Hyperlink"/>
-                <w:rFonts w:ascii="Arial" w:hAnsi="Arial" w:cs="Arial"/>
+                <w:rFonts w:cs="Arial"/>
                 <w:noProof/>
               </w:rPr>
               <w:t>Engineering Challenges and Solutions</w:t>
             </w:r>
             <w:r>
               <w:rPr>
-                <w:rFonts w:ascii="Arial" w:hAnsi="Arial" w:cs="Arial"/>
                 <w:noProof/>
                 <w:webHidden/>
               </w:rPr>
@@ -1505,7 +1496,6 @@
             </w:r>
             <w:r>
               <w:rPr>
-                <w:rFonts w:ascii="Arial" w:hAnsi="Arial" w:cs="Arial"/>
                 <w:noProof/>
                 <w:webHidden/>
               </w:rPr>
@@ -1513,22 +1503,19 @@
             </w:r>
             <w:r>
               <w:rPr>
-                <w:rFonts w:ascii="Arial" w:hAnsi="Arial" w:cs="Arial"/>
-                <w:noProof/>
-                <w:webHidden/>
-              </w:rPr>
-              <w:instrText xml:space="preserve"> PAGEREF _Toc220598133 \h </w:instrText>
-            </w:r>
-            <w:r>
-              <w:rPr>
-                <w:rFonts w:ascii="Arial" w:hAnsi="Arial" w:cs="Arial"/>
-                <w:noProof/>
-                <w:webHidden/>
-              </w:rPr>
-            </w:r>
-            <w:r>
-              <w:rPr>
-                <w:rFonts w:ascii="Arial" w:hAnsi="Arial" w:cs="Arial"/>
+                <w:noProof/>
+                <w:webHidden/>
+              </w:rPr>
+              <w:instrText xml:space="preserve"> PAGEREF _Toc220607670 \h </w:instrText>
+            </w:r>
+            <w:r>
+              <w:rPr>
+                <w:noProof/>
+                <w:webHidden/>
+              </w:rPr>
+            </w:r>
+            <w:r>
+              <w:rPr>
                 <w:noProof/>
                 <w:webHidden/>
               </w:rPr>
@@ -1536,15 +1523,13 @@
             </w:r>
             <w:r>
               <w:rPr>
-                <w:rFonts w:ascii="Arial" w:hAnsi="Arial" w:cs="Arial"/>
-                <w:noProof/>
-                <w:webHidden/>
-              </w:rPr>
-              <w:t>15</w:t>
-            </w:r>
-            <w:r>
-              <w:rPr>
-                <w:rFonts w:ascii="Arial" w:hAnsi="Arial" w:cs="Arial"/>
+                <w:noProof/>
+                <w:webHidden/>
+              </w:rPr>
+              <w:t>17</w:t>
+            </w:r>
+            <w:r>
+              <w:rPr>
                 <w:noProof/>
                 <w:webHidden/>
               </w:rPr>
@@ -1559,25 +1544,24 @@
               <w:tab w:val="right" w:leader="dot" w:pos="9016"/>
             </w:tabs>
             <w:rPr>
-              <w:rFonts w:ascii="Arial" w:eastAsiaTheme="minorEastAsia" w:hAnsi="Arial" w:cs="Arial"/>
+              <w:rFonts w:eastAsiaTheme="minorEastAsia"/>
               <w:noProof/>
               <w:sz w:val="24"/>
               <w:szCs w:val="24"/>
               <w:lang w:eastAsia="en-IN"/>
             </w:rPr>
           </w:pPr>
-          <w:hyperlink w:anchor="_Toc220598134" w:history="1">
+          <w:hyperlink w:anchor="_Toc220607671" w:history="1">
             <w:r>
               <w:rPr>
                 <w:rStyle w:val="Hyperlink"/>
-                <w:rFonts w:ascii="Arial" w:hAnsi="Arial" w:cs="Arial"/>
+                <w:rFonts w:cs="Arial"/>
                 <w:noProof/>
               </w:rPr>
               <w:t>Challenge: Memory explosion</w:t>
             </w:r>
             <w:r>
               <w:rPr>
-                <w:rFonts w:ascii="Arial" w:hAnsi="Arial" w:cs="Arial"/>
                 <w:noProof/>
                 <w:webHidden/>
               </w:rPr>
@@ -1585,7 +1569,6 @@
             </w:r>
             <w:r>
               <w:rPr>
-                <w:rFonts w:ascii="Arial" w:hAnsi="Arial" w:cs="Arial"/>
                 <w:noProof/>
                 <w:webHidden/>
               </w:rPr>
@@ -1593,22 +1576,19 @@
             </w:r>
             <w:r>
               <w:rPr>
-                <w:rFonts w:ascii="Arial" w:hAnsi="Arial" w:cs="Arial"/>
-                <w:noProof/>
-                <w:webHidden/>
-              </w:rPr>
-              <w:instrText xml:space="preserve"> PAGEREF _Toc220598134 \h </w:instrText>
-            </w:r>
-            <w:r>
-              <w:rPr>
-                <w:rFonts w:ascii="Arial" w:hAnsi="Arial" w:cs="Arial"/>
-                <w:noProof/>
-                <w:webHidden/>
-              </w:rPr>
-            </w:r>
-            <w:r>
-              <w:rPr>
-                <w:rFonts w:ascii="Arial" w:hAnsi="Arial" w:cs="Arial"/>
+                <w:noProof/>
+                <w:webHidden/>
+              </w:rPr>
+              <w:instrText xml:space="preserve"> PAGEREF _Toc220607671 \h </w:instrText>
+            </w:r>
+            <w:r>
+              <w:rPr>
+                <w:noProof/>
+                <w:webHidden/>
+              </w:rPr>
+            </w:r>
+            <w:r>
+              <w:rPr>
                 <w:noProof/>
                 <w:webHidden/>
               </w:rPr>
@@ -1616,15 +1596,13 @@
             </w:r>
             <w:r>
               <w:rPr>
-                <w:rFonts w:ascii="Arial" w:hAnsi="Arial" w:cs="Arial"/>
-                <w:noProof/>
-                <w:webHidden/>
-              </w:rPr>
-              <w:t>15</w:t>
-            </w:r>
-            <w:r>
-              <w:rPr>
-                <w:rFonts w:ascii="Arial" w:hAnsi="Arial" w:cs="Arial"/>
+                <w:noProof/>
+                <w:webHidden/>
+              </w:rPr>
+              <w:t>17</w:t>
+            </w:r>
+            <w:r>
+              <w:rPr>
                 <w:noProof/>
                 <w:webHidden/>
               </w:rPr>
@@ -1639,25 +1617,24 @@
               <w:tab w:val="right" w:leader="dot" w:pos="9016"/>
             </w:tabs>
             <w:rPr>
-              <w:rFonts w:ascii="Arial" w:eastAsiaTheme="minorEastAsia" w:hAnsi="Arial" w:cs="Arial"/>
+              <w:rFonts w:eastAsiaTheme="minorEastAsia"/>
               <w:noProof/>
               <w:sz w:val="24"/>
               <w:szCs w:val="24"/>
               <w:lang w:eastAsia="en-IN"/>
             </w:rPr>
           </w:pPr>
-          <w:hyperlink w:anchor="_Toc220598135" w:history="1">
+          <w:hyperlink w:anchor="_Toc220607672" w:history="1">
             <w:r>
               <w:rPr>
                 <w:rStyle w:val="Hyperlink"/>
-                <w:rFonts w:ascii="Arial" w:hAnsi="Arial" w:cs="Arial"/>
+                <w:rFonts w:cs="Arial"/>
                 <w:noProof/>
               </w:rPr>
               <w:t>Challenge: False Positives for anomaly alerts</w:t>
             </w:r>
             <w:r>
               <w:rPr>
-                <w:rFonts w:ascii="Arial" w:hAnsi="Arial" w:cs="Arial"/>
                 <w:noProof/>
                 <w:webHidden/>
               </w:rPr>
@@ -1665,7 +1642,6 @@
             </w:r>
             <w:r>
               <w:rPr>
-                <w:rFonts w:ascii="Arial" w:hAnsi="Arial" w:cs="Arial"/>
                 <w:noProof/>
                 <w:webHidden/>
               </w:rPr>
@@ -1673,22 +1649,19 @@
             </w:r>
             <w:r>
               <w:rPr>
-                <w:rFonts w:ascii="Arial" w:hAnsi="Arial" w:cs="Arial"/>
-                <w:noProof/>
-                <w:webHidden/>
-              </w:rPr>
-              <w:instrText xml:space="preserve"> PAGEREF _Toc220598135 \h </w:instrText>
-            </w:r>
-            <w:r>
-              <w:rPr>
-                <w:rFonts w:ascii="Arial" w:hAnsi="Arial" w:cs="Arial"/>
-                <w:noProof/>
-                <w:webHidden/>
-              </w:rPr>
-            </w:r>
-            <w:r>
-              <w:rPr>
-                <w:rFonts w:ascii="Arial" w:hAnsi="Arial" w:cs="Arial"/>
+                <w:noProof/>
+                <w:webHidden/>
+              </w:rPr>
+              <w:instrText xml:space="preserve"> PAGEREF _Toc220607672 \h </w:instrText>
+            </w:r>
+            <w:r>
+              <w:rPr>
+                <w:noProof/>
+                <w:webHidden/>
+              </w:rPr>
+            </w:r>
+            <w:r>
+              <w:rPr>
                 <w:noProof/>
                 <w:webHidden/>
               </w:rPr>
@@ -1696,15 +1669,13 @@
             </w:r>
             <w:r>
               <w:rPr>
-                <w:rFonts w:ascii="Arial" w:hAnsi="Arial" w:cs="Arial"/>
-                <w:noProof/>
-                <w:webHidden/>
-              </w:rPr>
-              <w:t>15</w:t>
-            </w:r>
-            <w:r>
-              <w:rPr>
-                <w:rFonts w:ascii="Arial" w:hAnsi="Arial" w:cs="Arial"/>
+                <w:noProof/>
+                <w:webHidden/>
+              </w:rPr>
+              <w:t>17</w:t>
+            </w:r>
+            <w:r>
+              <w:rPr>
                 <w:noProof/>
                 <w:webHidden/>
               </w:rPr>
@@ -1719,25 +1690,24 @@
               <w:tab w:val="right" w:leader="dot" w:pos="9016"/>
             </w:tabs>
             <w:rPr>
-              <w:rFonts w:ascii="Arial" w:eastAsiaTheme="minorEastAsia" w:hAnsi="Arial" w:cs="Arial"/>
+              <w:rFonts w:eastAsiaTheme="minorEastAsia"/>
               <w:noProof/>
               <w:sz w:val="24"/>
               <w:szCs w:val="24"/>
               <w:lang w:eastAsia="en-IN"/>
             </w:rPr>
           </w:pPr>
-          <w:hyperlink w:anchor="_Toc220598136" w:history="1">
+          <w:hyperlink w:anchor="_Toc220607673" w:history="1">
             <w:r>
               <w:rPr>
                 <w:rStyle w:val="Hyperlink"/>
-                <w:rFonts w:ascii="Arial" w:hAnsi="Arial" w:cs="Arial"/>
+                <w:rFonts w:cs="Arial"/>
                 <w:noProof/>
               </w:rPr>
               <w:t>Challenge: Temporal correlation</w:t>
             </w:r>
             <w:r>
               <w:rPr>
-                <w:rFonts w:ascii="Arial" w:hAnsi="Arial" w:cs="Arial"/>
                 <w:noProof/>
                 <w:webHidden/>
               </w:rPr>
@@ -1745,7 +1715,6 @@
             </w:r>
             <w:r>
               <w:rPr>
-                <w:rFonts w:ascii="Arial" w:hAnsi="Arial" w:cs="Arial"/>
                 <w:noProof/>
                 <w:webHidden/>
               </w:rPr>
@@ -1753,22 +1722,19 @@
             </w:r>
             <w:r>
               <w:rPr>
-                <w:rFonts w:ascii="Arial" w:hAnsi="Arial" w:cs="Arial"/>
-                <w:noProof/>
-                <w:webHidden/>
-              </w:rPr>
-              <w:instrText xml:space="preserve"> PAGEREF _Toc220598136 \h </w:instrText>
-            </w:r>
-            <w:r>
-              <w:rPr>
-                <w:rFonts w:ascii="Arial" w:hAnsi="Arial" w:cs="Arial"/>
-                <w:noProof/>
-                <w:webHidden/>
-              </w:rPr>
-            </w:r>
-            <w:r>
-              <w:rPr>
-                <w:rFonts w:ascii="Arial" w:hAnsi="Arial" w:cs="Arial"/>
+                <w:noProof/>
+                <w:webHidden/>
+              </w:rPr>
+              <w:instrText xml:space="preserve"> PAGEREF _Toc220607673 \h </w:instrText>
+            </w:r>
+            <w:r>
+              <w:rPr>
+                <w:noProof/>
+                <w:webHidden/>
+              </w:rPr>
+            </w:r>
+            <w:r>
+              <w:rPr>
                 <w:noProof/>
                 <w:webHidden/>
               </w:rPr>
@@ -1776,15 +1742,13 @@
             </w:r>
             <w:r>
               <w:rPr>
-                <w:rFonts w:ascii="Arial" w:hAnsi="Arial" w:cs="Arial"/>
-                <w:noProof/>
-                <w:webHidden/>
-              </w:rPr>
-              <w:t>15</w:t>
-            </w:r>
-            <w:r>
-              <w:rPr>
-                <w:rFonts w:ascii="Arial" w:hAnsi="Arial" w:cs="Arial"/>
+                <w:noProof/>
+                <w:webHidden/>
+              </w:rPr>
+              <w:t>17</w:t>
+            </w:r>
+            <w:r>
+              <w:rPr>
                 <w:noProof/>
                 <w:webHidden/>
               </w:rPr>
@@ -1799,25 +1763,24 @@
               <w:tab w:val="right" w:leader="dot" w:pos="9016"/>
             </w:tabs>
             <w:rPr>
-              <w:rFonts w:ascii="Arial" w:eastAsiaTheme="minorEastAsia" w:hAnsi="Arial" w:cs="Arial"/>
+              <w:rFonts w:eastAsiaTheme="minorEastAsia"/>
               <w:noProof/>
               <w:sz w:val="24"/>
               <w:szCs w:val="24"/>
               <w:lang w:eastAsia="en-IN"/>
             </w:rPr>
           </w:pPr>
-          <w:hyperlink w:anchor="_Toc220598137" w:history="1">
+          <w:hyperlink w:anchor="_Toc220607674" w:history="1">
             <w:r>
               <w:rPr>
                 <w:rStyle w:val="Hyperlink"/>
-                <w:rFonts w:ascii="Arial" w:hAnsi="Arial" w:cs="Arial"/>
+                <w:rFonts w:cs="Arial"/>
                 <w:noProof/>
               </w:rPr>
               <w:t>Challenge: Maintainability and Scalability</w:t>
             </w:r>
             <w:r>
               <w:rPr>
-                <w:rFonts w:ascii="Arial" w:hAnsi="Arial" w:cs="Arial"/>
                 <w:noProof/>
                 <w:webHidden/>
               </w:rPr>
@@ -1825,7 +1788,6 @@
             </w:r>
             <w:r>
               <w:rPr>
-                <w:rFonts w:ascii="Arial" w:hAnsi="Arial" w:cs="Arial"/>
                 <w:noProof/>
                 <w:webHidden/>
               </w:rPr>
@@ -1833,22 +1795,19 @@
             </w:r>
             <w:r>
               <w:rPr>
-                <w:rFonts w:ascii="Arial" w:hAnsi="Arial" w:cs="Arial"/>
-                <w:noProof/>
-                <w:webHidden/>
-              </w:rPr>
-              <w:instrText xml:space="preserve"> PAGEREF _Toc220598137 \h </w:instrText>
-            </w:r>
-            <w:r>
-              <w:rPr>
-                <w:rFonts w:ascii="Arial" w:hAnsi="Arial" w:cs="Arial"/>
-                <w:noProof/>
-                <w:webHidden/>
-              </w:rPr>
-            </w:r>
-            <w:r>
-              <w:rPr>
-                <w:rFonts w:ascii="Arial" w:hAnsi="Arial" w:cs="Arial"/>
+                <w:noProof/>
+                <w:webHidden/>
+              </w:rPr>
+              <w:instrText xml:space="preserve"> PAGEREF _Toc220607674 \h </w:instrText>
+            </w:r>
+            <w:r>
+              <w:rPr>
+                <w:noProof/>
+                <w:webHidden/>
+              </w:rPr>
+            </w:r>
+            <w:r>
+              <w:rPr>
                 <w:noProof/>
                 <w:webHidden/>
               </w:rPr>
@@ -1856,15 +1815,13 @@
             </w:r>
             <w:r>
               <w:rPr>
-                <w:rFonts w:ascii="Arial" w:hAnsi="Arial" w:cs="Arial"/>
-                <w:noProof/>
-                <w:webHidden/>
-              </w:rPr>
-              <w:t>15</w:t>
-            </w:r>
-            <w:r>
-              <w:rPr>
-                <w:rFonts w:ascii="Arial" w:hAnsi="Arial" w:cs="Arial"/>
+                <w:noProof/>
+                <w:webHidden/>
+              </w:rPr>
+              <w:t>17</w:t>
+            </w:r>
+            <w:r>
+              <w:rPr>
                 <w:noProof/>
                 <w:webHidden/>
               </w:rPr>
@@ -1879,25 +1836,24 @@
               <w:tab w:val="right" w:leader="dot" w:pos="9016"/>
             </w:tabs>
             <w:rPr>
-              <w:rFonts w:ascii="Arial" w:eastAsiaTheme="minorEastAsia" w:hAnsi="Arial" w:cs="Arial"/>
+              <w:rFonts w:eastAsiaTheme="minorEastAsia"/>
               <w:noProof/>
               <w:sz w:val="24"/>
               <w:szCs w:val="24"/>
               <w:lang w:eastAsia="en-IN"/>
             </w:rPr>
           </w:pPr>
-          <w:hyperlink w:anchor="_Toc220598138" w:history="1">
+          <w:hyperlink w:anchor="_Toc220607675" w:history="1">
             <w:r>
               <w:rPr>
                 <w:rStyle w:val="Hyperlink"/>
-                <w:rFonts w:ascii="Arial" w:hAnsi="Arial" w:cs="Arial"/>
+                <w:rFonts w:cs="Arial"/>
                 <w:noProof/>
               </w:rPr>
               <w:t>Future Improvements</w:t>
             </w:r>
             <w:r>
               <w:rPr>
-                <w:rFonts w:ascii="Arial" w:hAnsi="Arial" w:cs="Arial"/>
                 <w:noProof/>
                 <w:webHidden/>
               </w:rPr>
@@ -1905,7 +1861,6 @@
             </w:r>
             <w:r>
               <w:rPr>
-                <w:rFonts w:ascii="Arial" w:hAnsi="Arial" w:cs="Arial"/>
                 <w:noProof/>
                 <w:webHidden/>
               </w:rPr>
@@ -1913,22 +1868,19 @@
             </w:r>
             <w:r>
               <w:rPr>
-                <w:rFonts w:ascii="Arial" w:hAnsi="Arial" w:cs="Arial"/>
-                <w:noProof/>
-                <w:webHidden/>
-              </w:rPr>
-              <w:instrText xml:space="preserve"> PAGEREF _Toc220598138 \h </w:instrText>
-            </w:r>
-            <w:r>
-              <w:rPr>
-                <w:rFonts w:ascii="Arial" w:hAnsi="Arial" w:cs="Arial"/>
-                <w:noProof/>
-                <w:webHidden/>
-              </w:rPr>
-            </w:r>
-            <w:r>
-              <w:rPr>
-                <w:rFonts w:ascii="Arial" w:hAnsi="Arial" w:cs="Arial"/>
+                <w:noProof/>
+                <w:webHidden/>
+              </w:rPr>
+              <w:instrText xml:space="preserve"> PAGEREF _Toc220607675 \h </w:instrText>
+            </w:r>
+            <w:r>
+              <w:rPr>
+                <w:noProof/>
+                <w:webHidden/>
+              </w:rPr>
+            </w:r>
+            <w:r>
+              <w:rPr>
                 <w:noProof/>
                 <w:webHidden/>
               </w:rPr>
@@ -1936,15 +1888,86 @@
             </w:r>
             <w:r>
               <w:rPr>
-                <w:rFonts w:ascii="Arial" w:hAnsi="Arial" w:cs="Arial"/>
-                <w:noProof/>
-                <w:webHidden/>
-              </w:rPr>
-              <w:t>16</w:t>
-            </w:r>
-            <w:r>
-              <w:rPr>
-                <w:rFonts w:ascii="Arial" w:hAnsi="Arial" w:cs="Arial"/>
+                <w:noProof/>
+                <w:webHidden/>
+              </w:rPr>
+              <w:t>18</w:t>
+            </w:r>
+            <w:r>
+              <w:rPr>
+                <w:noProof/>
+                <w:webHidden/>
+              </w:rPr>
+              <w:fldChar w:fldCharType="end"/>
+            </w:r>
+          </w:hyperlink>
+        </w:p>
+        <w:p>
+          <w:pPr>
+            <w:pStyle w:val="TOC1"/>
+            <w:tabs>
+              <w:tab w:val="right" w:leader="dot" w:pos="9016"/>
+            </w:tabs>
+            <w:rPr>
+              <w:rFonts w:eastAsiaTheme="minorEastAsia"/>
+              <w:noProof/>
+              <w:sz w:val="24"/>
+              <w:szCs w:val="24"/>
+              <w:lang w:eastAsia="en-IN"/>
+            </w:rPr>
+          </w:pPr>
+          <w:hyperlink w:anchor="_Toc220607676" w:history="1">
+            <w:r>
+              <w:rPr>
+                <w:rStyle w:val="Hyperlink"/>
+                <w:rFonts w:cs="Arial"/>
+                <w:noProof/>
+              </w:rPr>
+              <w:t>Closing Note</w:t>
+            </w:r>
+            <w:r>
+              <w:rPr>
+                <w:noProof/>
+                <w:webHidden/>
+              </w:rPr>
+              <w:tab/>
+            </w:r>
+            <w:r>
+              <w:rPr>
+                <w:noProof/>
+                <w:webHidden/>
+              </w:rPr>
+              <w:fldChar w:fldCharType="begin"/>
+            </w:r>
+            <w:r>
+              <w:rPr>
+                <w:noProof/>
+                <w:webHidden/>
+              </w:rPr>
+              <w:instrText xml:space="preserve"> PAGEREF _Toc220607676 \h </w:instrText>
+            </w:r>
+            <w:r>
+              <w:rPr>
+                <w:noProof/>
+                <w:webHidden/>
+              </w:rPr>
+            </w:r>
+            <w:r>
+              <w:rPr>
+                <w:noProof/>
+                <w:webHidden/>
+              </w:rPr>
+              <w:fldChar w:fldCharType="separate"/>
+            </w:r>
+            <w:r>
+              <w:rPr>
+                <w:noProof/>
+                <w:webHidden/>
+              </w:rPr>
+              <w:t>18</w:t>
+            </w:r>
+            <w:r>
+              <w:rPr>
                 <w:noProof/>
                 <w:webHidden/>
               </w:rPr>
@@ -1994,7 +2017,7 @@
           <w:rFonts w:cs="Arial"/>
         </w:rPr>
       </w:pPr>
-      <w:bookmarkStart w:id="0" w:name="_Toc220598118"/>
+      <w:bookmarkStart w:id="0" w:name="_Toc220607655"/>
       <w:r>
         <w:rPr>
           <w:rFonts w:cs="Arial"/>
@@ -2039,7 +2062,7 @@
           <w:rFonts w:cs="Arial"/>
         </w:rPr>
       </w:pPr>
-      <w:bookmarkStart w:id="1" w:name="_Toc220598119"/>
+      <w:bookmarkStart w:id="1" w:name="_Toc220607656"/>
       <w:r>
         <w:rPr>
           <w:rFonts w:cs="Arial"/>
@@ -2175,7 +2198,7 @@
           <w:rFonts w:cs="Arial"/>
         </w:rPr>
       </w:pPr>
-      <w:bookmarkStart w:id="2" w:name="_Toc220598120"/>
+      <w:bookmarkStart w:id="2" w:name="_Toc220607657"/>
       <w:r>
         <w:rPr>
           <w:rFonts w:cs="Arial"/>
@@ -2289,7 +2312,7 @@
           <w:rFonts w:cs="Arial"/>
         </w:rPr>
       </w:pPr>
-      <w:bookmarkStart w:id="3" w:name="_Toc220598121"/>
+      <w:bookmarkStart w:id="3" w:name="_Toc220607658"/>
       <w:r>
         <w:rPr>
           <w:rFonts w:cs="Arial"/>
@@ -2407,25 +2430,7 @@
           <w:sz w:val="24"/>
           <w:szCs w:val="24"/>
         </w:rPr>
-        <w:t xml:space="preserve">, then the system increments the error counter by 1. </w:t>
-      </w:r>
-      <w:proofErr w:type="gramStart"/>
-      <w:r>
-        <w:rPr>
-          <w:rFonts w:ascii="Arial" w:hAnsi="Arial" w:cs="Arial"/>
-          <w:sz w:val="24"/>
-          <w:szCs w:val="24"/>
-        </w:rPr>
-        <w:t>Instead</w:t>
-      </w:r>
-      <w:proofErr w:type="gramEnd"/>
-      <w:r>
-        <w:rPr>
-          <w:rFonts w:ascii="Arial" w:hAnsi="Arial" w:cs="Arial"/>
-          <w:sz w:val="24"/>
-          <w:szCs w:val="24"/>
-        </w:rPr>
-        <w:t xml:space="preserve"> the analysis goes to Rolling</w:t>
+        <w:t>, then the system increments the error counter by 1. Instead the analysis goes to Rolling</w:t>
       </w:r>
       <w:r>
         <w:rPr>
@@ -2487,36 +2492,25 @@
           <w:sz w:val="24"/>
           <w:szCs w:val="24"/>
         </w:rPr>
-        <w:t xml:space="preserve">Lastly all </w:t>
-      </w:r>
-      <w:proofErr w:type="gramStart"/>
-      <w:r>
-        <w:rPr>
-          <w:rFonts w:ascii="Arial" w:hAnsi="Arial" w:cs="Arial"/>
-          <w:sz w:val="24"/>
-          <w:szCs w:val="24"/>
-        </w:rPr>
-        <w:t>this combinates</w:t>
-      </w:r>
-      <w:proofErr w:type="gramEnd"/>
-      <w:r>
-        <w:rPr>
-          <w:rFonts w:ascii="Arial" w:hAnsi="Arial" w:cs="Arial"/>
-          <w:sz w:val="24"/>
-          <w:szCs w:val="24"/>
-        </w:rPr>
-        <w:t xml:space="preserve"> into the final frequency and log analysis of the log streams a the last.</w:t>
-      </w:r>
-    </w:p>
-    <w:p>
-      <w:pPr>
-        <w:jc w:val="both"/>
-        <w:rPr>
-          <w:rFonts w:ascii="Arial" w:hAnsi="Arial" w:cs="Arial"/>
-          <w:sz w:val="24"/>
-          <w:szCs w:val="24"/>
-        </w:rPr>
-      </w:pPr>
+        <w:t>Lastly all this combinates into the final frequency and log analysis of the log streams a the last.</w:t>
+      </w:r>
+    </w:p>
+    <w:p>
+      <w:pPr>
+        <w:rPr>
+          <w:rFonts w:ascii="Arial" w:hAnsi="Arial" w:cs="Arial"/>
+          <w:sz w:val="24"/>
+          <w:szCs w:val="24"/>
+        </w:rPr>
+      </w:pPr>
+      <w:r>
+        <w:rPr>
+          <w:rFonts w:ascii="Arial" w:hAnsi="Arial" w:cs="Arial"/>
+          <w:sz w:val="24"/>
+          <w:szCs w:val="24"/>
+        </w:rPr>
+        <w:br w:type="page"/>
+      </w:r>
     </w:p>
     <w:tbl>
       <w:tblPr>
@@ -2549,6 +2543,259 @@
                 <w:szCs w:val="24"/>
               </w:rPr>
               <w:lastRenderedPageBreak/>
+              <w:drawing>
+                <wp:inline distT="0" distB="0" distL="0" distR="0" wp14:anchorId="72714B5A" wp14:editId="16AD997B">
+                  <wp:extent cx="5727700" cy="4591050"/>
+                  <wp:effectExtent l="0" t="0" r="6350" b="0"/>
+                  <wp:docPr id="445089479" name="Picture 1"/>
+                  <wp:cNvGraphicFramePr>
+                    <a:graphicFrameLocks xmlns:a="http://schemas.openxmlformats.org/drawingml/2006/main" noChangeAspect="1"/>
+                  </wp:cNvGraphicFramePr>
+                  <a:graphic xmlns:a="http://schemas.openxmlformats.org/drawingml/2006/main">
+                    <a:graphicData uri="http://schemas.openxmlformats.org/drawingml/2006/picture">
+                      <pic:pic xmlns:pic="http://schemas.openxmlformats.org/drawingml/2006/picture">
+                        <pic:nvPicPr>
+                          <pic:cNvPr id="0" name="Picture 1"/>
+                          <pic:cNvPicPr>
+                            <a:picLocks noChangeAspect="1" noChangeArrowheads="1"/>
+                          </pic:cNvPicPr>
+                        </pic:nvPicPr>
+                        <pic:blipFill>
+                          <a:blip r:embed="rId7" cstate="print">
+                            <a:extLst>
+                              <a:ext uri="{28A0092B-C50C-407E-A947-70E740481C1C}">
+                                <a14:useLocalDpi xmlns:a14="http://schemas.microsoft.com/office/drawing/2010/main" val="0"/>
+                              </a:ext>
+                            </a:extLst>
+                          </a:blip>
+                          <a:srcRect/>
+                          <a:stretch>
+                            <a:fillRect/>
+                          </a:stretch>
+                        </pic:blipFill>
+                        <pic:spPr bwMode="auto">
+                          <a:xfrm>
+                            <a:off x="0" y="0"/>
+                            <a:ext cx="5727700" cy="4591050"/>
+                          </a:xfrm>
+                          <a:prstGeom prst="rect">
+                            <a:avLst/>
+                          </a:prstGeom>
+                          <a:noFill/>
+                          <a:ln>
+                            <a:noFill/>
+                          </a:ln>
+                        </pic:spPr>
+                      </pic:pic>
+                    </a:graphicData>
+                  </a:graphic>
+                </wp:inline>
+              </w:drawing>
+            </w:r>
+          </w:p>
+        </w:tc>
+      </w:tr>
+      <w:tr>
+        <w:tc>
+          <w:tcPr>
+            <w:tcW w:w="9016" w:type="dxa"/>
+          </w:tcPr>
+          <w:p>
+            <w:pPr>
+              <w:jc w:val="center"/>
+              <w:rPr>
+                <w:rFonts w:ascii="Arial" w:hAnsi="Arial" w:cs="Arial"/>
+                <w:sz w:val="24"/>
+                <w:szCs w:val="24"/>
+              </w:rPr>
+            </w:pPr>
+            <w:r>
+              <w:rPr>
+                <w:rFonts w:ascii="Arial" w:hAnsi="Arial" w:cs="Arial"/>
+                <w:sz w:val="24"/>
+                <w:szCs w:val="24"/>
+              </w:rPr>
+              <w:t>System Pipeline</w:t>
+            </w:r>
+          </w:p>
+        </w:tc>
+      </w:tr>
+    </w:tbl>
+    <w:p>
+      <w:pPr>
+        <w:jc w:val="both"/>
+        <w:rPr>
+          <w:rFonts w:ascii="Arial" w:hAnsi="Arial" w:cs="Arial"/>
+          <w:sz w:val="24"/>
+          <w:szCs w:val="24"/>
+        </w:rPr>
+      </w:pPr>
+    </w:p>
+    <w:tbl>
+      <w:tblPr>
+        <w:tblStyle w:val="TableGrid"/>
+        <w:tblW w:w="0" w:type="auto"/>
+        <w:tblLook w:val="04A0" w:firstRow="1" w:lastRow="0" w:firstColumn="1" w:lastColumn="0" w:noHBand="0" w:noVBand="1"/>
+      </w:tblPr>
+      <w:tblGrid>
+        <w:gridCol w:w="8555"/>
+      </w:tblGrid>
+      <w:tr>
+        <w:trPr>
+          <w:trHeight w:val="7677"/>
+        </w:trPr>
+        <w:tc>
+          <w:tcPr>
+            <w:tcW w:w="8555" w:type="dxa"/>
+          </w:tcPr>
+          <w:p>
+            <w:pPr>
+              <w:jc w:val="both"/>
+              <w:rPr>
+                <w:rFonts w:ascii="Arial" w:hAnsi="Arial" w:cs="Arial"/>
+                <w:sz w:val="24"/>
+                <w:szCs w:val="24"/>
+              </w:rPr>
+            </w:pPr>
+            <w:r>
+              <w:rPr>
+                <w:rFonts w:ascii="Arial" w:hAnsi="Arial" w:cs="Arial"/>
+                <w:noProof/>
+                <w:sz w:val="24"/>
+                <w:szCs w:val="24"/>
+              </w:rPr>
+              <w:lastRenderedPageBreak/>
+              <w:drawing>
+                <wp:inline distT="0" distB="0" distL="0" distR="0" wp14:anchorId="0353CBD9" wp14:editId="168BB94F">
+                  <wp:extent cx="5283907" cy="4838700"/>
+                  <wp:effectExtent l="0" t="0" r="0" b="0"/>
+                  <wp:docPr id="1149881822" name="Picture 2"/>
+                  <wp:cNvGraphicFramePr>
+                    <a:graphicFrameLocks xmlns:a="http://schemas.openxmlformats.org/drawingml/2006/main" noChangeAspect="1"/>
+                  </wp:cNvGraphicFramePr>
+                  <a:graphic xmlns:a="http://schemas.openxmlformats.org/drawingml/2006/main">
+                    <a:graphicData uri="http://schemas.openxmlformats.org/drawingml/2006/picture">
+                      <pic:pic xmlns:pic="http://schemas.openxmlformats.org/drawingml/2006/picture">
+                        <pic:nvPicPr>
+                          <pic:cNvPr id="0" name="Picture 2"/>
+                          <pic:cNvPicPr>
+                            <a:picLocks noChangeAspect="1" noChangeArrowheads="1"/>
+                          </pic:cNvPicPr>
+                        </pic:nvPicPr>
+                        <pic:blipFill>
+                          <a:blip r:embed="rId8">
+                            <a:extLst>
+                              <a:ext uri="{28A0092B-C50C-407E-A947-70E740481C1C}">
+                                <a14:useLocalDpi xmlns:a14="http://schemas.microsoft.com/office/drawing/2010/main" val="0"/>
+                              </a:ext>
+                            </a:extLst>
+                          </a:blip>
+                          <a:srcRect/>
+                          <a:stretch>
+                            <a:fillRect/>
+                          </a:stretch>
+                        </pic:blipFill>
+                        <pic:spPr bwMode="auto">
+                          <a:xfrm>
+                            <a:off x="0" y="0"/>
+                            <a:ext cx="5287211" cy="4841726"/>
+                          </a:xfrm>
+                          <a:prstGeom prst="rect">
+                            <a:avLst/>
+                          </a:prstGeom>
+                          <a:noFill/>
+                          <a:ln>
+                            <a:noFill/>
+                          </a:ln>
+                        </pic:spPr>
+                      </pic:pic>
+                    </a:graphicData>
+                  </a:graphic>
+                </wp:inline>
+              </w:drawing>
+            </w:r>
+          </w:p>
+        </w:tc>
+      </w:tr>
+      <w:tr>
+        <w:trPr>
+          <w:trHeight w:val="282"/>
+        </w:trPr>
+        <w:tc>
+          <w:tcPr>
+            <w:tcW w:w="8555" w:type="dxa"/>
+          </w:tcPr>
+          <w:p>
+            <w:pPr>
+              <w:jc w:val="center"/>
+              <w:rPr>
+                <w:rFonts w:ascii="Arial" w:hAnsi="Arial" w:cs="Arial"/>
+                <w:sz w:val="24"/>
+                <w:szCs w:val="24"/>
+              </w:rPr>
+            </w:pPr>
+            <w:r>
+              <w:rPr>
+                <w:rFonts w:ascii="Arial" w:hAnsi="Arial" w:cs="Arial"/>
+                <w:sz w:val="24"/>
+                <w:szCs w:val="24"/>
+              </w:rPr>
+              <w:t>System Architecture</w:t>
+            </w:r>
+          </w:p>
+        </w:tc>
+      </w:tr>
+    </w:tbl>
+    <w:p>
+      <w:pPr>
+        <w:jc w:val="both"/>
+        <w:rPr>
+          <w:rFonts w:ascii="Arial" w:hAnsi="Arial" w:cs="Arial"/>
+          <w:sz w:val="24"/>
+          <w:szCs w:val="24"/>
+        </w:rPr>
+      </w:pPr>
+    </w:p>
+    <w:p>
+      <w:pPr>
+        <w:jc w:val="both"/>
+        <w:rPr>
+          <w:rFonts w:ascii="Arial" w:hAnsi="Arial" w:cs="Arial"/>
+          <w:sz w:val="24"/>
+          <w:szCs w:val="24"/>
+        </w:rPr>
+      </w:pPr>
+    </w:p>
+    <w:tbl>
+      <w:tblPr>
+        <w:tblStyle w:val="TableGrid"/>
+        <w:tblW w:w="0" w:type="auto"/>
+        <w:tblLook w:val="04A0" w:firstRow="1" w:lastRow="0" w:firstColumn="1" w:lastColumn="0" w:noHBand="0" w:noVBand="1"/>
+      </w:tblPr>
+      <w:tblGrid>
+        <w:gridCol w:w="9016"/>
+      </w:tblGrid>
+      <w:tr>
+        <w:tc>
+          <w:tcPr>
+            <w:tcW w:w="9016" w:type="dxa"/>
+          </w:tcPr>
+          <w:p>
+            <w:pPr>
+              <w:jc w:val="both"/>
+              <w:rPr>
+                <w:rFonts w:ascii="Arial" w:hAnsi="Arial" w:cs="Arial"/>
+                <w:sz w:val="24"/>
+                <w:szCs w:val="24"/>
+              </w:rPr>
+            </w:pPr>
+            <w:r>
+              <w:rPr>
+                <w:rFonts w:ascii="Arial" w:hAnsi="Arial" w:cs="Arial"/>
+                <w:noProof/>
+                <w:sz w:val="24"/>
+                <w:szCs w:val="24"/>
+              </w:rPr>
               <w:drawing>
                 <wp:inline distT="0" distB="0" distL="0" distR="0" wp14:anchorId="7CBBBF6A" wp14:editId="582C51EB">
                   <wp:extent cx="5732145" cy="1871345"/>
@@ -2567,7 +2814,7 @@
                           </pic:cNvPicPr>
                         </pic:nvPicPr>
                         <pic:blipFill>
-                          <a:blip r:embed="rId7">
+                          <a:blip r:embed="rId9">
                             <a:extLst>
                               <a:ext uri="{28A0092B-C50C-407E-A947-70E740481C1C}">
                                 <a14:useLocalDpi xmlns:a14="http://schemas.microsoft.com/office/drawing/2010/main" val="0"/>
@@ -2668,6 +2915,7 @@
                 <w:sz w:val="24"/>
                 <w:szCs w:val="24"/>
               </w:rPr>
+              <w:lastRenderedPageBreak/>
               <w:drawing>
                 <wp:inline distT="0" distB="0" distL="0" distR="0" wp14:anchorId="7B78D422" wp14:editId="656F2133">
                   <wp:extent cx="5723255" cy="2649855"/>
@@ -2686,7 +2934,7 @@
                           </pic:cNvPicPr>
                         </pic:nvPicPr>
                         <pic:blipFill>
-                          <a:blip r:embed="rId8">
+                          <a:blip r:embed="rId10">
                             <a:extLst>
                               <a:ext uri="{28A0092B-C50C-407E-A947-70E740481C1C}">
                                 <a14:useLocalDpi xmlns:a14="http://schemas.microsoft.com/office/drawing/2010/main" val="0"/>
@@ -2773,7 +3021,7 @@
           <w:rFonts w:cs="Arial"/>
         </w:rPr>
       </w:pPr>
-      <w:bookmarkStart w:id="4" w:name="_Toc220598122"/>
+      <w:bookmarkStart w:id="4" w:name="_Toc220607659"/>
       <w:r>
         <w:rPr>
           <w:rFonts w:cs="Arial"/>
@@ -2790,7 +3038,7 @@
           <w:rFonts w:cs="Arial"/>
         </w:rPr>
       </w:pPr>
-      <w:bookmarkStart w:id="5" w:name="_Toc220598123"/>
+      <w:bookmarkStart w:id="5" w:name="_Toc220607660"/>
       <w:r>
         <w:rPr>
           <w:rFonts w:cs="Arial"/>
@@ -6339,7 +6587,7 @@
                 <w:rFonts w:ascii="Arial" w:hAnsi="Arial" w:cs="Arial"/>
               </w:rPr>
             </w:pPr>
-            <w:hyperlink r:id="rId9" w:history="1">
+            <w:hyperlink r:id="rId11" w:history="1">
               <w:r>
                 <w:rPr>
                   <w:rStyle w:val="Hyperlink"/>
@@ -6600,7 +6848,7 @@
                           <pic:cNvPicPr/>
                         </pic:nvPicPr>
                         <pic:blipFill>
-                          <a:blip r:embed="rId10"/>
+                          <a:blip r:embed="rId12"/>
                           <a:stretch>
                             <a:fillRect/>
                           </a:stretch>
@@ -6674,7 +6922,7 @@
           <w:rFonts w:ascii="Arial" w:hAnsi="Arial" w:cs="Arial"/>
         </w:rPr>
       </w:pPr>
-      <w:bookmarkStart w:id="6" w:name="_Toc220598124"/>
+      <w:bookmarkStart w:id="6" w:name="_Toc220607661"/>
       <w:r>
         <w:rPr>
           <w:rFonts w:ascii="Arial" w:hAnsi="Arial" w:cs="Arial"/>
@@ -6698,18 +6946,8 @@
           <w:sz w:val="24"/>
           <w:szCs w:val="24"/>
         </w:rPr>
-        <w:t xml:space="preserve">These logs will be parsed using split() and strip() functions to create a list </w:t>
-      </w:r>
-      <w:proofErr w:type="gramStart"/>
-      <w:r>
-        <w:rPr>
-          <w:rFonts w:ascii="Arial" w:hAnsi="Arial" w:cs="Arial"/>
-          <w:sz w:val="24"/>
-          <w:szCs w:val="24"/>
-        </w:rPr>
-        <w:t>where</w:t>
-      </w:r>
-      <w:proofErr w:type="gramEnd"/>
+        <w:t>These logs will be parsed using split() and strip() functions to create a list where</w:t>
+      </w:r>
     </w:p>
     <w:p>
       <w:pPr>
@@ -6768,25 +7006,7 @@
           <w:sz w:val="24"/>
           <w:szCs w:val="24"/>
         </w:rPr>
-        <w:t xml:space="preserve">To combat </w:t>
-      </w:r>
-      <w:proofErr w:type="gramStart"/>
-      <w:r>
-        <w:rPr>
-          <w:rFonts w:ascii="Arial" w:hAnsi="Arial" w:cs="Arial"/>
-          <w:sz w:val="24"/>
-          <w:szCs w:val="24"/>
-        </w:rPr>
-        <w:t>this</w:t>
-      </w:r>
-      <w:proofErr w:type="gramEnd"/>
-      <w:r>
-        <w:rPr>
-          <w:rFonts w:ascii="Arial" w:hAnsi="Arial" w:cs="Arial"/>
-          <w:sz w:val="24"/>
-          <w:szCs w:val="24"/>
-        </w:rPr>
-        <w:t xml:space="preserve"> I have decided to use a tuple instead of a list to send the data to other functions. Now the tuple will be where,</w:t>
+        <w:t>To combat this I have decided to use a tuple instead of a list to send the data to other functions. Now the tuple will be where,</w:t>
       </w:r>
     </w:p>
     <w:p>
@@ -6951,7 +7171,7 @@
                           <pic:cNvPicPr/>
                         </pic:nvPicPr>
                         <pic:blipFill>
-                          <a:blip r:embed="rId11"/>
+                          <a:blip r:embed="rId13"/>
                           <a:stretch>
                             <a:fillRect/>
                           </a:stretch>
@@ -7032,7 +7252,7 @@
           <w:rFonts w:cs="Arial"/>
         </w:rPr>
       </w:pPr>
-      <w:bookmarkStart w:id="7" w:name="_Toc220598125"/>
+      <w:bookmarkStart w:id="7" w:name="_Toc220607662"/>
       <w:r>
         <w:rPr>
           <w:rFonts w:cs="Arial"/>
@@ -7044,41 +7264,25 @@
     </w:p>
     <w:p>
       <w:pPr>
-        <w:rPr>
-          <w:rFonts w:ascii="Arial" w:hAnsi="Arial" w:cs="Arial"/>
-          <w:sz w:val="24"/>
-          <w:szCs w:val="24"/>
-        </w:rPr>
-      </w:pPr>
-      <w:r>
-        <w:rPr>
-          <w:rFonts w:ascii="Arial" w:hAnsi="Arial" w:cs="Arial"/>
-          <w:sz w:val="24"/>
-          <w:szCs w:val="24"/>
-        </w:rPr>
-        <w:t xml:space="preserve">File based system is very memory heavy especially for huge </w:t>
-      </w:r>
-      <w:proofErr w:type="gramStart"/>
-      <w:r>
-        <w:rPr>
-          <w:rFonts w:ascii="Arial" w:hAnsi="Arial" w:cs="Arial"/>
-          <w:sz w:val="24"/>
-          <w:szCs w:val="24"/>
-        </w:rPr>
-        <w:t>amount</w:t>
-      </w:r>
-      <w:proofErr w:type="gramEnd"/>
-      <w:r>
-        <w:rPr>
-          <w:rFonts w:ascii="Arial" w:hAnsi="Arial" w:cs="Arial"/>
-          <w:sz w:val="24"/>
-          <w:szCs w:val="24"/>
-        </w:rPr>
-        <w:t xml:space="preserve"> of logs, it certainly wouldn’t be able to handle the load of constant incoming logs and whenever a new log comes into the file, the parser has to traverse through the whole file again from the top to reach that new log which makes the time complexity as O(n!) each time a new log is added.</w:t>
-      </w:r>
-    </w:p>
-    <w:p>
-      <w:pPr>
+        <w:jc w:val="both"/>
+        <w:rPr>
+          <w:rFonts w:ascii="Arial" w:hAnsi="Arial" w:cs="Arial"/>
+          <w:sz w:val="24"/>
+          <w:szCs w:val="24"/>
+        </w:rPr>
+      </w:pPr>
+      <w:r>
+        <w:rPr>
+          <w:rFonts w:ascii="Arial" w:hAnsi="Arial" w:cs="Arial"/>
+          <w:sz w:val="24"/>
+          <w:szCs w:val="24"/>
+        </w:rPr>
+        <w:t>File based system is very memory heavy especially for huge amount of logs, it certainly wouldn’t be able to handle the load of constant incoming logs and whenever a new log comes into the file, the parser has to traverse through the whole file again from the top to reach that new log which makes the time complexity as O(n!) each time a new log is added.</w:t>
+      </w:r>
+    </w:p>
+    <w:p>
+      <w:pPr>
+        <w:jc w:val="both"/>
         <w:rPr>
           <w:rFonts w:ascii="Arial" w:hAnsi="Arial" w:cs="Arial"/>
           <w:sz w:val="24"/>
@@ -7112,8 +7316,11 @@
     </w:p>
     <w:p>
       <w:pPr>
-        <w:rPr>
-          <w:rFonts w:ascii="Arial" w:hAnsi="Arial" w:cs="Arial"/>
+        <w:jc w:val="both"/>
+        <w:rPr>
+          <w:rFonts w:ascii="Arial" w:hAnsi="Arial" w:cs="Arial"/>
+          <w:b/>
+          <w:bCs/>
           <w:sz w:val="24"/>
           <w:szCs w:val="24"/>
         </w:rPr>
@@ -7122,6 +7329,8 @@
       <w:r>
         <w:rPr>
           <w:rFonts w:ascii="Arial" w:hAnsi="Arial" w:cs="Arial"/>
+          <w:b/>
+          <w:bCs/>
           <w:sz w:val="24"/>
           <w:szCs w:val="24"/>
         </w:rPr>
@@ -7131,6 +7340,8 @@
       <w:r>
         <w:rPr>
           <w:rFonts w:ascii="Arial" w:hAnsi="Arial" w:cs="Arial"/>
+          <w:b/>
+          <w:bCs/>
           <w:sz w:val="24"/>
           <w:szCs w:val="24"/>
         </w:rPr>
@@ -7140,6 +7351,8 @@
       <w:r>
         <w:rPr>
           <w:rFonts w:ascii="Arial" w:hAnsi="Arial" w:cs="Arial"/>
+          <w:b/>
+          <w:bCs/>
           <w:sz w:val="24"/>
           <w:szCs w:val="24"/>
         </w:rPr>
@@ -7149,6 +7362,8 @@
       <w:r>
         <w:rPr>
           <w:rFonts w:ascii="Arial" w:hAnsi="Arial" w:cs="Arial"/>
+          <w:b/>
+          <w:bCs/>
           <w:sz w:val="24"/>
           <w:szCs w:val="24"/>
         </w:rPr>
@@ -7157,6 +7372,7 @@
     </w:p>
     <w:p>
       <w:pPr>
+        <w:jc w:val="both"/>
         <w:rPr>
           <w:rFonts w:ascii="Arial" w:hAnsi="Arial" w:cs="Arial"/>
           <w:sz w:val="24"/>
@@ -7167,6 +7383,8 @@
       <w:r>
         <w:rPr>
           <w:rFonts w:ascii="Arial" w:hAnsi="Arial" w:cs="Arial"/>
+          <w:b/>
+          <w:bCs/>
           <w:sz w:val="24"/>
           <w:szCs w:val="24"/>
         </w:rPr>
@@ -7184,6 +7402,7 @@
     </w:p>
     <w:p>
       <w:pPr>
+        <w:jc w:val="both"/>
         <w:rPr>
           <w:rFonts w:ascii="Arial" w:hAnsi="Arial" w:cs="Arial"/>
           <w:sz w:val="24"/>
@@ -7204,25 +7423,7 @@
           <w:sz w:val="24"/>
           <w:szCs w:val="24"/>
         </w:rPr>
-        <w:t xml:space="preserve">improves the </w:t>
-      </w:r>
-      <w:proofErr w:type="gramStart"/>
-      <w:r>
-        <w:rPr>
-          <w:rFonts w:ascii="Arial" w:hAnsi="Arial" w:cs="Arial"/>
-          <w:sz w:val="24"/>
-          <w:szCs w:val="24"/>
-        </w:rPr>
-        <w:t>performance,</w:t>
-      </w:r>
-      <w:proofErr w:type="gramEnd"/>
-      <w:r>
-        <w:rPr>
-          <w:rFonts w:ascii="Arial" w:hAnsi="Arial" w:cs="Arial"/>
-          <w:sz w:val="24"/>
-          <w:szCs w:val="24"/>
-        </w:rPr>
-        <w:t xml:space="preserve"> the space complexity now is O(1) and at a time only one tuple is existing for the analysis time complexity is O(n) for the </w:t>
+        <w:t xml:space="preserve">improves the performance, the space complexity now is O(1) and at a time only one tuple is existing for the analysis time complexity is O(n) for the </w:t>
       </w:r>
       <w:proofErr w:type="spellStart"/>
       <w:r>
@@ -7255,15 +7456,17 @@
     </w:p>
     <w:p>
       <w:pPr>
-        <w:rPr>
-          <w:rFonts w:ascii="Arial" w:hAnsi="Arial" w:cs="Arial"/>
-          <w:sz w:val="24"/>
-          <w:szCs w:val="24"/>
-        </w:rPr>
-      </w:pPr>
-    </w:p>
-    <w:p>
-      <w:pPr>
+        <w:jc w:val="both"/>
+        <w:rPr>
+          <w:rFonts w:ascii="Arial" w:hAnsi="Arial" w:cs="Arial"/>
+          <w:sz w:val="24"/>
+          <w:szCs w:val="24"/>
+        </w:rPr>
+      </w:pPr>
+    </w:p>
+    <w:p>
+      <w:pPr>
+        <w:jc w:val="both"/>
         <w:rPr>
           <w:rFonts w:ascii="Arial" w:hAnsi="Arial" w:cs="Arial"/>
           <w:sz w:val="24"/>
@@ -7286,41 +7489,25 @@
           <w:ilvl w:val="0"/>
           <w:numId w:val="5"/>
         </w:numPr>
-        <w:rPr>
-          <w:rFonts w:ascii="Arial" w:hAnsi="Arial" w:cs="Arial"/>
-          <w:sz w:val="24"/>
-          <w:szCs w:val="24"/>
-        </w:rPr>
-      </w:pPr>
-      <w:r>
-        <w:rPr>
-          <w:rFonts w:ascii="Arial" w:hAnsi="Arial" w:cs="Arial"/>
-          <w:sz w:val="24"/>
-          <w:szCs w:val="24"/>
-        </w:rPr>
-        <w:t xml:space="preserve">Generator doesn’t return, it </w:t>
-      </w:r>
-      <w:proofErr w:type="gramStart"/>
-      <w:r>
-        <w:rPr>
-          <w:rFonts w:ascii="Arial" w:hAnsi="Arial" w:cs="Arial"/>
-          <w:sz w:val="24"/>
-          <w:szCs w:val="24"/>
-        </w:rPr>
-        <w:t>yield</w:t>
-      </w:r>
-      <w:proofErr w:type="gramEnd"/>
-      <w:r>
-        <w:rPr>
-          <w:rFonts w:ascii="Arial" w:hAnsi="Arial" w:cs="Arial"/>
-          <w:sz w:val="24"/>
-          <w:szCs w:val="24"/>
-        </w:rPr>
-        <w:t xml:space="preserve"> so gives the output one at a time</w:t>
-      </w:r>
-    </w:p>
-    <w:p>
-      <w:pPr>
+        <w:jc w:val="both"/>
+        <w:rPr>
+          <w:rFonts w:ascii="Arial" w:hAnsi="Arial" w:cs="Arial"/>
+          <w:sz w:val="24"/>
+          <w:szCs w:val="24"/>
+        </w:rPr>
+      </w:pPr>
+      <w:r>
+        <w:rPr>
+          <w:rFonts w:ascii="Arial" w:hAnsi="Arial" w:cs="Arial"/>
+          <w:sz w:val="24"/>
+          <w:szCs w:val="24"/>
+        </w:rPr>
+        <w:t>Generator doesn’t return, it yield so gives the output one at a time</w:t>
+      </w:r>
+    </w:p>
+    <w:p>
+      <w:pPr>
+        <w:jc w:val="both"/>
         <w:rPr>
           <w:rFonts w:ascii="Arial" w:hAnsi="Arial" w:cs="Arial"/>
           <w:sz w:val="24"/>
@@ -7382,7 +7569,7 @@
                           <pic:cNvPicPr/>
                         </pic:nvPicPr>
                         <pic:blipFill>
-                          <a:blip r:embed="rId12"/>
+                          <a:blip r:embed="rId14"/>
                           <a:stretch>
                             <a:fillRect/>
                           </a:stretch>
@@ -7528,6 +7715,8 @@
       <w:r>
         <w:rPr>
           <w:rFonts w:ascii="Arial" w:hAnsi="Arial" w:cs="Arial"/>
+          <w:b/>
+          <w:bCs/>
           <w:sz w:val="24"/>
           <w:szCs w:val="24"/>
         </w:rPr>
@@ -7560,6 +7749,8 @@
       <w:r>
         <w:rPr>
           <w:rFonts w:ascii="Arial" w:hAnsi="Arial" w:cs="Arial"/>
+          <w:b/>
+          <w:bCs/>
           <w:sz w:val="24"/>
           <w:szCs w:val="24"/>
         </w:rPr>
@@ -7616,7 +7807,7 @@
           <w:rFonts w:cs="Arial"/>
         </w:rPr>
       </w:pPr>
-      <w:bookmarkStart w:id="8" w:name="_Toc220598126"/>
+      <w:bookmarkStart w:id="8" w:name="_Toc220607663"/>
       <w:r>
         <w:rPr>
           <w:rFonts w:cs="Arial"/>
@@ -7732,7 +7923,7 @@
                           <pic:cNvPicPr/>
                         </pic:nvPicPr>
                         <pic:blipFill>
-                          <a:blip r:embed="rId13"/>
+                          <a:blip r:embed="rId15"/>
                           <a:stretch>
                             <a:fillRect/>
                           </a:stretch>
@@ -7875,7 +8066,7 @@
           <w:rFonts w:cs="Arial"/>
         </w:rPr>
       </w:pPr>
-      <w:bookmarkStart w:id="9" w:name="_Toc220598127"/>
+      <w:bookmarkStart w:id="9" w:name="_Toc220607664"/>
       <w:r>
         <w:rPr>
           <w:rFonts w:cs="Arial"/>
@@ -7886,6 +8077,7 @@
     </w:p>
     <w:p>
       <w:pPr>
+        <w:jc w:val="both"/>
         <w:rPr>
           <w:rFonts w:ascii="Arial" w:hAnsi="Arial" w:cs="Arial"/>
           <w:sz w:val="24"/>
@@ -7903,6 +8095,7 @@
     </w:p>
     <w:p>
       <w:pPr>
+        <w:jc w:val="both"/>
         <w:rPr>
           <w:rFonts w:ascii="Arial" w:hAnsi="Arial" w:cs="Arial"/>
           <w:sz w:val="24"/>
@@ -7936,6 +8129,7 @@
     </w:p>
     <w:p>
       <w:pPr>
+        <w:jc w:val="both"/>
         <w:rPr>
           <w:rFonts w:ascii="Arial" w:hAnsi="Arial" w:cs="Arial"/>
           <w:sz w:val="24"/>
@@ -7953,6 +8147,7 @@
     </w:p>
     <w:p>
       <w:pPr>
+        <w:jc w:val="both"/>
         <w:rPr>
           <w:rFonts w:ascii="Arial" w:hAnsi="Arial" w:cs="Arial"/>
           <w:sz w:val="24"/>
@@ -7970,6 +8165,7 @@
     </w:p>
     <w:p>
       <w:pPr>
+        <w:jc w:val="both"/>
         <w:rPr>
           <w:rFonts w:ascii="Arial" w:hAnsi="Arial" w:cs="Arial"/>
           <w:sz w:val="24"/>
@@ -7987,6 +8183,7 @@
     </w:p>
     <w:p>
       <w:pPr>
+        <w:jc w:val="both"/>
         <w:rPr>
           <w:rFonts w:ascii="Arial" w:hAnsi="Arial" w:cs="Arial"/>
           <w:sz w:val="24"/>
@@ -8004,6 +8201,7 @@
     </w:p>
     <w:p>
       <w:pPr>
+        <w:jc w:val="both"/>
         <w:rPr>
           <w:rFonts w:ascii="Arial" w:hAnsi="Arial" w:cs="Arial"/>
           <w:sz w:val="24"/>
@@ -8017,6 +8215,34 @@
           <w:szCs w:val="24"/>
         </w:rPr>
         <w:t>I did this in two parts, first the analysis/spike_detector.py which implements the sliding window with a deque to detect spikes in a specific time window</w:t>
+      </w:r>
+    </w:p>
+    <w:p>
+      <w:pPr>
+        <w:jc w:val="both"/>
+        <w:rPr>
+          <w:rFonts w:ascii="Arial" w:hAnsi="Arial" w:cs="Arial"/>
+          <w:sz w:val="24"/>
+          <w:szCs w:val="24"/>
+        </w:rPr>
+      </w:pPr>
+      <w:proofErr w:type="spellStart"/>
+      <w:r>
+        <w:rPr>
+          <w:rFonts w:ascii="Arial" w:hAnsi="Arial" w:cs="Arial"/>
+          <w:sz w:val="24"/>
+          <w:szCs w:val="24"/>
+        </w:rPr>
+        <w:t>Detect_error_spikes</w:t>
+      </w:r>
+      <w:proofErr w:type="spellEnd"/>
+      <w:r>
+        <w:rPr>
+          <w:rFonts w:ascii="Arial" w:hAnsi="Arial" w:cs="Arial"/>
+          <w:sz w:val="24"/>
+          <w:szCs w:val="24"/>
+        </w:rPr>
+        <w:t xml:space="preserve"> has three parameters:</w:t>
       </w:r>
     </w:p>
     <w:p>
@@ -8026,6 +8252,7 @@
           <w:ilvl w:val="0"/>
           <w:numId w:val="6"/>
         </w:numPr>
+        <w:jc w:val="both"/>
         <w:rPr>
           <w:rFonts w:ascii="Arial" w:hAnsi="Arial" w:cs="Arial"/>
           <w:sz w:val="24"/>
@@ -8036,10 +8263,12 @@
       <w:r>
         <w:rPr>
           <w:rFonts w:ascii="Arial" w:hAnsi="Arial" w:cs="Arial"/>
-          <w:sz w:val="24"/>
-          <w:szCs w:val="24"/>
-        </w:rPr>
-        <w:t>Detect_error_spikes</w:t>
+          <w:b/>
+          <w:bCs/>
+          <w:sz w:val="24"/>
+          <w:szCs w:val="24"/>
+        </w:rPr>
+        <w:t>Parsed_logs</w:t>
       </w:r>
       <w:proofErr w:type="spellEnd"/>
       <w:r>
@@ -8048,7 +8277,7 @@
           <w:sz w:val="24"/>
           <w:szCs w:val="24"/>
         </w:rPr>
-        <w:t xml:space="preserve"> has three parameters:</w:t>
+        <w:t xml:space="preserve"> : The tuple lines coming from the log_parser.py</w:t>
       </w:r>
     </w:p>
     <w:p>
@@ -8058,29 +8287,30 @@
           <w:ilvl w:val="0"/>
           <w:numId w:val="6"/>
         </w:numPr>
-        <w:rPr>
-          <w:rFonts w:ascii="Arial" w:hAnsi="Arial" w:cs="Arial"/>
-          <w:sz w:val="24"/>
-          <w:szCs w:val="24"/>
-        </w:rPr>
-      </w:pPr>
-      <w:proofErr w:type="spellStart"/>
-      <w:r>
-        <w:rPr>
-          <w:rFonts w:ascii="Arial" w:hAnsi="Arial" w:cs="Arial"/>
-          <w:sz w:val="24"/>
-          <w:szCs w:val="24"/>
-        </w:rPr>
-        <w:t>Parsed_logs</w:t>
-      </w:r>
-      <w:proofErr w:type="spellEnd"/>
-      <w:r>
-        <w:rPr>
-          <w:rFonts w:ascii="Arial" w:hAnsi="Arial" w:cs="Arial"/>
-          <w:sz w:val="24"/>
-          <w:szCs w:val="24"/>
-        </w:rPr>
-        <w:t xml:space="preserve"> : The tuple lines coming from the log_parser.py</w:t>
+        <w:jc w:val="both"/>
+        <w:rPr>
+          <w:rFonts w:ascii="Arial" w:hAnsi="Arial" w:cs="Arial"/>
+          <w:sz w:val="24"/>
+          <w:szCs w:val="24"/>
+        </w:rPr>
+      </w:pPr>
+      <w:r>
+        <w:rPr>
+          <w:rFonts w:ascii="Arial" w:hAnsi="Arial" w:cs="Arial"/>
+          <w:b/>
+          <w:bCs/>
+          <w:sz w:val="24"/>
+          <w:szCs w:val="24"/>
+        </w:rPr>
+        <w:t>Threshold</w:t>
+      </w:r>
+      <w:r>
+        <w:rPr>
+          <w:rFonts w:ascii="Arial" w:hAnsi="Arial" w:cs="Arial"/>
+          <w:sz w:val="24"/>
+          <w:szCs w:val="24"/>
+        </w:rPr>
+        <w:t>: a limit if crossed triggers the spike</w:t>
       </w:r>
     </w:p>
     <w:p>
@@ -8090,28 +8320,7 @@
           <w:ilvl w:val="0"/>
           <w:numId w:val="6"/>
         </w:numPr>
-        <w:rPr>
-          <w:rFonts w:ascii="Arial" w:hAnsi="Arial" w:cs="Arial"/>
-          <w:sz w:val="24"/>
-          <w:szCs w:val="24"/>
-        </w:rPr>
-      </w:pPr>
-      <w:r>
-        <w:rPr>
-          <w:rFonts w:ascii="Arial" w:hAnsi="Arial" w:cs="Arial"/>
-          <w:sz w:val="24"/>
-          <w:szCs w:val="24"/>
-        </w:rPr>
-        <w:t>Threshold: a limit if crossed triggers the spike</w:t>
-      </w:r>
-    </w:p>
-    <w:p>
-      <w:pPr>
-        <w:pStyle w:val="ListParagraph"/>
-        <w:numPr>
-          <w:ilvl w:val="0"/>
-          <w:numId w:val="6"/>
-        </w:numPr>
+        <w:jc w:val="both"/>
         <w:rPr>
           <w:rFonts w:ascii="Arial" w:hAnsi="Arial" w:cs="Arial"/>
           <w:sz w:val="24"/>
@@ -8123,6 +8332,8 @@
       <w:r>
         <w:rPr>
           <w:rFonts w:ascii="Arial" w:hAnsi="Arial" w:cs="Arial"/>
+          <w:b/>
+          <w:bCs/>
           <w:sz w:val="24"/>
           <w:szCs w:val="24"/>
         </w:rPr>
@@ -8141,46 +8352,31 @@
     </w:p>
     <w:p>
       <w:pPr>
-        <w:rPr>
-          <w:rFonts w:ascii="Arial" w:hAnsi="Arial" w:cs="Arial"/>
-          <w:sz w:val="24"/>
-          <w:szCs w:val="24"/>
-        </w:rPr>
-      </w:pPr>
-    </w:p>
-    <w:p>
-      <w:pPr>
-        <w:rPr>
-          <w:rFonts w:ascii="Arial" w:hAnsi="Arial" w:cs="Arial"/>
-          <w:sz w:val="24"/>
-          <w:szCs w:val="24"/>
-        </w:rPr>
-      </w:pPr>
-      <w:r>
-        <w:rPr>
-          <w:rFonts w:ascii="Arial" w:hAnsi="Arial" w:cs="Arial"/>
-          <w:sz w:val="24"/>
-          <w:szCs w:val="24"/>
-        </w:rPr>
-        <w:t xml:space="preserve">The spike_detector.py returns a list of </w:t>
-      </w:r>
-      <w:proofErr w:type="gramStart"/>
-      <w:r>
-        <w:rPr>
-          <w:rFonts w:ascii="Arial" w:hAnsi="Arial" w:cs="Arial"/>
-          <w:sz w:val="24"/>
-          <w:szCs w:val="24"/>
-        </w:rPr>
-        <w:t>tuple</w:t>
-      </w:r>
-      <w:proofErr w:type="gramEnd"/>
-      <w:r>
-        <w:rPr>
-          <w:rFonts w:ascii="Arial" w:hAnsi="Arial" w:cs="Arial"/>
-          <w:sz w:val="24"/>
-          <w:szCs w:val="24"/>
-        </w:rPr>
-        <w:t xml:space="preserve"> of (timestamp, </w:t>
+        <w:jc w:val="both"/>
+        <w:rPr>
+          <w:rFonts w:ascii="Arial" w:hAnsi="Arial" w:cs="Arial"/>
+          <w:sz w:val="24"/>
+          <w:szCs w:val="24"/>
+        </w:rPr>
+      </w:pPr>
+    </w:p>
+    <w:p>
+      <w:pPr>
+        <w:jc w:val="both"/>
+        <w:rPr>
+          <w:rFonts w:ascii="Arial" w:hAnsi="Arial" w:cs="Arial"/>
+          <w:sz w:val="24"/>
+          <w:szCs w:val="24"/>
+        </w:rPr>
+      </w:pPr>
+      <w:r>
+        <w:rPr>
+          <w:rFonts w:ascii="Arial" w:hAnsi="Arial" w:cs="Arial"/>
+          <w:sz w:val="24"/>
+          <w:szCs w:val="24"/>
+        </w:rPr>
+        <w:lastRenderedPageBreak/>
+        <w:t xml:space="preserve">The spike_detector.py returns a list of tuple of (timestamp, </w:t>
       </w:r>
       <w:proofErr w:type="spellStart"/>
       <w:r>
@@ -8222,6 +8418,8 @@
       <w:r>
         <w:rPr>
           <w:rFonts w:ascii="Arial" w:hAnsi="Arial" w:cs="Arial"/>
+          <w:b/>
+          <w:bCs/>
           <w:sz w:val="24"/>
           <w:szCs w:val="24"/>
         </w:rPr>
@@ -8253,7 +8451,7 @@
           <w:rFonts w:cs="Arial"/>
         </w:rPr>
       </w:pPr>
-      <w:bookmarkStart w:id="11" w:name="_Toc220598128"/>
+      <w:bookmarkStart w:id="11" w:name="_Toc220607665"/>
       <w:r>
         <w:rPr>
           <w:rFonts w:cs="Arial"/>
@@ -8346,6 +8544,7 @@
             <w:r>
               <w:rPr>
                 <w:rFonts w:ascii="Arial" w:hAnsi="Arial" w:cs="Arial"/>
+                <w:noProof/>
                 <w:sz w:val="24"/>
                 <w:szCs w:val="24"/>
               </w:rPr>
@@ -8365,7 +8564,7 @@
                           <pic:cNvPicPr/>
                         </pic:nvPicPr>
                         <pic:blipFill>
-                          <a:blip r:embed="rId14"/>
+                          <a:blip r:embed="rId16"/>
                           <a:stretch>
                             <a:fillRect/>
                           </a:stretch>
@@ -8507,25 +8706,7 @@
           <w:sz w:val="24"/>
           <w:szCs w:val="24"/>
         </w:rPr>
-        <w:t>[</w:t>
-      </w:r>
-      <w:r>
-        <w:rPr>
-          <w:rStyle w:val="Hyperlink"/>
-          <w:rFonts w:ascii="Arial" w:hAnsi="Arial" w:cs="Arial"/>
-          <w:sz w:val="24"/>
-          <w:szCs w:val="24"/>
-        </w:rPr>
-        <w:t>2</w:t>
-      </w:r>
-      <w:r>
-        <w:rPr>
-          <w:rStyle w:val="Hyperlink"/>
-          <w:rFonts w:ascii="Arial" w:hAnsi="Arial" w:cs="Arial"/>
-          <w:sz w:val="24"/>
-          <w:szCs w:val="24"/>
-        </w:rPr>
-        <w:t>]</w:t>
+        <w:t>[2]</w:t>
       </w:r>
       <w:r>
         <w:rPr>
@@ -8547,43 +8728,47 @@
       <w:r>
         <w:rPr>
           <w:rFonts w:ascii="Arial" w:hAnsi="Arial" w:cs="Arial"/>
-          <w:sz w:val="24"/>
-          <w:szCs w:val="24"/>
-        </w:rPr>
-        <w:t xml:space="preserve">Threshold: </w:t>
-      </w:r>
-      <w:r>
-        <w:rPr>
-          <w:rFonts w:ascii="Arial" w:hAnsi="Arial" w:cs="Arial"/>
-          <w:sz w:val="24"/>
-          <w:szCs w:val="24"/>
-        </w:rPr>
-        <w:t xml:space="preserve">a </w:t>
-      </w:r>
-      <w:r>
-        <w:rPr>
-          <w:rFonts w:ascii="Arial" w:hAnsi="Arial" w:cs="Arial"/>
-          <w:sz w:val="24"/>
-          <w:szCs w:val="24"/>
-        </w:rPr>
-        <w:t>value to be multiplied by std for comparison</w:t>
-      </w:r>
-    </w:p>
-    <w:p>
-      <w:pPr>
-        <w:rPr>
-          <w:rFonts w:ascii="Arial" w:hAnsi="Arial" w:cs="Arial"/>
-          <w:sz w:val="24"/>
-          <w:szCs w:val="24"/>
-        </w:rPr>
-      </w:pPr>
-      <w:r>
-        <w:rPr>
-          <w:rFonts w:ascii="Arial" w:hAnsi="Arial" w:cs="Arial"/>
-          <w:sz w:val="24"/>
-          <w:szCs w:val="24"/>
-        </w:rPr>
-        <w:t>Sum: for calculation</w:t>
+          <w:b/>
+          <w:bCs/>
+          <w:sz w:val="24"/>
+          <w:szCs w:val="24"/>
+        </w:rPr>
+        <w:t>Threshold</w:t>
+      </w:r>
+      <w:r>
+        <w:rPr>
+          <w:rFonts w:ascii="Arial" w:hAnsi="Arial" w:cs="Arial"/>
+          <w:sz w:val="24"/>
+          <w:szCs w:val="24"/>
+        </w:rPr>
+        <w:t>: a value to be multiplied by std for comparison</w:t>
+      </w:r>
+    </w:p>
+    <w:p>
+      <w:pPr>
+        <w:rPr>
+          <w:rFonts w:ascii="Arial" w:hAnsi="Arial" w:cs="Arial"/>
+          <w:sz w:val="24"/>
+          <w:szCs w:val="24"/>
+        </w:rPr>
+      </w:pPr>
+      <w:r>
+        <w:rPr>
+          <w:rFonts w:ascii="Arial" w:hAnsi="Arial" w:cs="Arial"/>
+          <w:b/>
+          <w:bCs/>
+          <w:sz w:val="24"/>
+          <w:szCs w:val="24"/>
+        </w:rPr>
+        <w:t>Sum</w:t>
+      </w:r>
+      <w:r>
+        <w:rPr>
+          <w:rFonts w:ascii="Arial" w:hAnsi="Arial" w:cs="Arial"/>
+          <w:sz w:val="24"/>
+          <w:szCs w:val="24"/>
+        </w:rPr>
+        <w:t>: for calculation</w:t>
       </w:r>
     </w:p>
     <w:p>
@@ -8598,6 +8783,8 @@
       <w:r>
         <w:rPr>
           <w:rFonts w:ascii="Arial" w:hAnsi="Arial" w:cs="Arial"/>
+          <w:b/>
+          <w:bCs/>
           <w:sz w:val="24"/>
           <w:szCs w:val="24"/>
         </w:rPr>
@@ -8663,6 +8850,7 @@
           <w:ilvl w:val="0"/>
           <w:numId w:val="7"/>
         </w:numPr>
+        <w:jc w:val="both"/>
         <w:rPr>
           <w:rFonts w:ascii="Arial" w:hAnsi="Arial" w:cs="Arial"/>
           <w:sz w:val="24"/>
@@ -8695,6 +8883,7 @@
           <w:ilvl w:val="0"/>
           <w:numId w:val="7"/>
         </w:numPr>
+        <w:jc w:val="both"/>
         <w:rPr>
           <w:rFonts w:ascii="Arial" w:hAnsi="Arial" w:cs="Arial"/>
           <w:sz w:val="24"/>
@@ -8717,6 +8906,7 @@
           <w:ilvl w:val="0"/>
           <w:numId w:val="7"/>
         </w:numPr>
+        <w:jc w:val="both"/>
         <w:rPr>
           <w:rFonts w:ascii="Arial" w:hAnsi="Arial" w:cs="Arial"/>
           <w:sz w:val="24"/>
@@ -8749,6 +8939,7 @@
           <w:ilvl w:val="0"/>
           <w:numId w:val="7"/>
         </w:numPr>
+        <w:jc w:val="both"/>
         <w:rPr>
           <w:rFonts w:ascii="Arial" w:hAnsi="Arial" w:cs="Arial"/>
           <w:sz w:val="24"/>
@@ -8807,6 +8998,7 @@
           <w:ilvl w:val="0"/>
           <w:numId w:val="7"/>
         </w:numPr>
+        <w:jc w:val="both"/>
         <w:rPr>
           <w:rFonts w:ascii="Arial" w:hAnsi="Arial" w:cs="Arial"/>
           <w:sz w:val="24"/>
@@ -8821,6 +9013,33 @@
         </w:rPr>
         <w:t>Because the values are coming in a stream, it is not required to use for loop, a simple linear calculation is fine</w:t>
       </w:r>
+    </w:p>
+    <w:p>
+      <w:pPr>
+        <w:rPr>
+          <w:rFonts w:ascii="Arial" w:hAnsi="Arial" w:cs="Arial"/>
+          <w:sz w:val="24"/>
+          <w:szCs w:val="24"/>
+        </w:rPr>
+      </w:pPr>
+    </w:p>
+    <w:p>
+      <w:pPr>
+        <w:rPr>
+          <w:rFonts w:ascii="Arial" w:hAnsi="Arial" w:cs="Arial"/>
+          <w:sz w:val="24"/>
+          <w:szCs w:val="24"/>
+        </w:rPr>
+      </w:pPr>
+    </w:p>
+    <w:p>
+      <w:pPr>
+        <w:rPr>
+          <w:rFonts w:ascii="Arial" w:hAnsi="Arial" w:cs="Arial"/>
+          <w:sz w:val="24"/>
+          <w:szCs w:val="24"/>
+        </w:rPr>
+      </w:pPr>
     </w:p>
     <w:p>
       <w:pPr>
@@ -8896,10 +9115,10 @@
             <w:r>
               <w:rPr>
                 <w:rFonts w:ascii="Arial" w:hAnsi="Arial" w:cs="Arial"/>
+                <w:noProof/>
                 <w:sz w:val="24"/>
                 <w:szCs w:val="24"/>
               </w:rPr>
-              <w:lastRenderedPageBreak/>
               <w:drawing>
                 <wp:inline distT="0" distB="0" distL="0" distR="0" wp14:anchorId="105BE684" wp14:editId="30A6FDD1">
                   <wp:extent cx="4353533" cy="1409897"/>
@@ -8916,7 +9135,7 @@
                           <pic:cNvPicPr/>
                         </pic:nvPicPr>
                         <pic:blipFill>
-                          <a:blip r:embed="rId15"/>
+                          <a:blip r:embed="rId17"/>
                           <a:stretch>
                             <a:fillRect/>
                           </a:stretch>
@@ -9020,6 +9239,7 @@
             <w:r>
               <w:rPr>
                 <w:rFonts w:ascii="Arial" w:hAnsi="Arial" w:cs="Arial"/>
+                <w:noProof/>
                 <w:sz w:val="24"/>
                 <w:szCs w:val="24"/>
               </w:rPr>
@@ -9039,7 +9259,7 @@
                           <pic:cNvPicPr/>
                         </pic:nvPicPr>
                         <pic:blipFill>
-                          <a:blip r:embed="rId16"/>
+                          <a:blip r:embed="rId18"/>
                           <a:stretch>
                             <a:fillRect/>
                           </a:stretch>
@@ -9166,6 +9386,7 @@
             <w:r>
               <w:rPr>
                 <w:rFonts w:ascii="Arial" w:hAnsi="Arial" w:cs="Arial"/>
+                <w:noProof/>
                 <w:sz w:val="24"/>
                 <w:szCs w:val="24"/>
               </w:rPr>
@@ -9185,7 +9406,7 @@
                           <pic:cNvPicPr/>
                         </pic:nvPicPr>
                         <pic:blipFill>
-                          <a:blip r:embed="rId17"/>
+                          <a:blip r:embed="rId19"/>
                           <a:stretch>
                             <a:fillRect/>
                           </a:stretch>
@@ -9316,7 +9537,7 @@
           <w:rFonts w:cs="Arial"/>
         </w:rPr>
       </w:pPr>
-      <w:bookmarkStart w:id="12" w:name="_Toc220598129"/>
+      <w:bookmarkStart w:id="12" w:name="_Toc220607666"/>
       <w:r>
         <w:rPr>
           <w:rFonts w:cs="Arial"/>
@@ -9328,6 +9549,7 @@
     </w:p>
     <w:p>
       <w:pPr>
+        <w:jc w:val="both"/>
         <w:rPr>
           <w:rFonts w:ascii="Arial" w:hAnsi="Arial" w:cs="Arial"/>
           <w:sz w:val="24"/>
@@ -9345,6 +9567,7 @@
     </w:p>
     <w:p>
       <w:pPr>
+        <w:jc w:val="both"/>
         <w:rPr>
           <w:rFonts w:ascii="Arial" w:hAnsi="Arial" w:cs="Arial"/>
           <w:sz w:val="24"/>
@@ -9362,6 +9585,7 @@
     </w:p>
     <w:p>
       <w:pPr>
+        <w:jc w:val="both"/>
         <w:rPr>
           <w:rFonts w:ascii="Arial" w:hAnsi="Arial" w:cs="Arial"/>
           <w:sz w:val="24"/>
@@ -9384,37 +9608,20 @@
           <w:ilvl w:val="0"/>
           <w:numId w:val="8"/>
         </w:numPr>
-        <w:rPr>
-          <w:rFonts w:ascii="Arial" w:hAnsi="Arial" w:cs="Arial"/>
-          <w:sz w:val="24"/>
-          <w:szCs w:val="24"/>
-        </w:rPr>
-      </w:pPr>
-      <w:r>
-        <w:rPr>
-          <w:rFonts w:ascii="Arial" w:hAnsi="Arial" w:cs="Arial"/>
-          <w:sz w:val="24"/>
-          <w:szCs w:val="24"/>
-        </w:rPr>
-        <w:t xml:space="preserve">A list of </w:t>
-      </w:r>
-      <w:proofErr w:type="gramStart"/>
-      <w:r>
-        <w:rPr>
-          <w:rFonts w:ascii="Arial" w:hAnsi="Arial" w:cs="Arial"/>
-          <w:sz w:val="24"/>
-          <w:szCs w:val="24"/>
-        </w:rPr>
-        <w:t>tuple</w:t>
-      </w:r>
-      <w:proofErr w:type="gramEnd"/>
-      <w:r>
-        <w:rPr>
-          <w:rFonts w:ascii="Arial" w:hAnsi="Arial" w:cs="Arial"/>
-          <w:sz w:val="24"/>
-          <w:szCs w:val="24"/>
-        </w:rPr>
-        <w:t xml:space="preserve"> named pattern to find</w:t>
+        <w:jc w:val="both"/>
+        <w:rPr>
+          <w:rFonts w:ascii="Arial" w:hAnsi="Arial" w:cs="Arial"/>
+          <w:sz w:val="24"/>
+          <w:szCs w:val="24"/>
+        </w:rPr>
+      </w:pPr>
+      <w:r>
+        <w:rPr>
+          <w:rFonts w:ascii="Arial" w:hAnsi="Arial" w:cs="Arial"/>
+          <w:sz w:val="24"/>
+          <w:szCs w:val="24"/>
+        </w:rPr>
+        <w:t>A list of tuple named pattern to find</w:t>
       </w:r>
     </w:p>
     <w:p>
@@ -9424,6 +9631,7 @@
           <w:ilvl w:val="0"/>
           <w:numId w:val="8"/>
         </w:numPr>
+        <w:jc w:val="both"/>
         <w:rPr>
           <w:rFonts w:ascii="Arial" w:hAnsi="Arial" w:cs="Arial"/>
           <w:sz w:val="24"/>
@@ -9441,6 +9649,7 @@
     </w:p>
     <w:p>
       <w:pPr>
+        <w:jc w:val="both"/>
         <w:rPr>
           <w:rFonts w:ascii="Arial" w:hAnsi="Arial" w:cs="Arial"/>
           <w:sz w:val="24"/>
@@ -9476,15 +9685,17 @@
     </w:p>
     <w:p>
       <w:pPr>
-        <w:rPr>
-          <w:rFonts w:ascii="Arial" w:hAnsi="Arial" w:cs="Arial"/>
-          <w:sz w:val="24"/>
-          <w:szCs w:val="24"/>
-        </w:rPr>
-      </w:pPr>
-    </w:p>
-    <w:p>
-      <w:pPr>
+        <w:jc w:val="both"/>
+        <w:rPr>
+          <w:rFonts w:ascii="Arial" w:hAnsi="Arial" w:cs="Arial"/>
+          <w:sz w:val="24"/>
+          <w:szCs w:val="24"/>
+        </w:rPr>
+      </w:pPr>
+    </w:p>
+    <w:p>
+      <w:pPr>
+        <w:jc w:val="both"/>
         <w:rPr>
           <w:rFonts w:ascii="Arial" w:hAnsi="Arial" w:cs="Arial"/>
           <w:sz w:val="24"/>
@@ -9502,6 +9713,7 @@
     </w:p>
     <w:p>
       <w:pPr>
+        <w:jc w:val="both"/>
         <w:rPr>
           <w:rFonts w:ascii="Arial" w:hAnsi="Arial" w:cs="Arial"/>
           <w:sz w:val="24"/>
@@ -9519,37 +9731,20 @@
     </w:p>
     <w:p>
       <w:pPr>
-        <w:rPr>
-          <w:rFonts w:ascii="Arial" w:hAnsi="Arial" w:cs="Arial"/>
-          <w:sz w:val="24"/>
-          <w:szCs w:val="24"/>
-        </w:rPr>
-      </w:pPr>
-      <w:r>
-        <w:rPr>
-          <w:rFonts w:ascii="Arial" w:hAnsi="Arial" w:cs="Arial"/>
-          <w:sz w:val="24"/>
-          <w:szCs w:val="24"/>
-        </w:rPr>
-        <w:t xml:space="preserve">If the window is equal to the </w:t>
-      </w:r>
-      <w:proofErr w:type="gramStart"/>
-      <w:r>
-        <w:rPr>
-          <w:rFonts w:ascii="Arial" w:hAnsi="Arial" w:cs="Arial"/>
-          <w:sz w:val="24"/>
-          <w:szCs w:val="24"/>
-        </w:rPr>
-        <w:t>pattern</w:t>
-      </w:r>
-      <w:proofErr w:type="gramEnd"/>
-      <w:r>
-        <w:rPr>
-          <w:rFonts w:ascii="Arial" w:hAnsi="Arial" w:cs="Arial"/>
-          <w:sz w:val="24"/>
-          <w:szCs w:val="24"/>
-        </w:rPr>
-        <w:t xml:space="preserve"> then increment a value called matches by 1 which I was thinking of using in the end of the analysis chart to show how many matches are found for that specific pattern</w:t>
+        <w:jc w:val="both"/>
+        <w:rPr>
+          <w:rFonts w:ascii="Arial" w:hAnsi="Arial" w:cs="Arial"/>
+          <w:sz w:val="24"/>
+          <w:szCs w:val="24"/>
+        </w:rPr>
+      </w:pPr>
+      <w:r>
+        <w:rPr>
+          <w:rFonts w:ascii="Arial" w:hAnsi="Arial" w:cs="Arial"/>
+          <w:sz w:val="24"/>
+          <w:szCs w:val="24"/>
+        </w:rPr>
+        <w:t>If the window is equal to the pattern then increment a value called matches by 1 which I was thinking of using in the end of the analysis chart to show how many matches are found for that specific pattern</w:t>
       </w:r>
     </w:p>
     <w:tbl>
@@ -9577,6 +9772,7 @@
             <w:r>
               <w:rPr>
                 <w:rFonts w:ascii="Arial" w:hAnsi="Arial" w:cs="Arial"/>
+                <w:noProof/>
                 <w:sz w:val="24"/>
                 <w:szCs w:val="24"/>
               </w:rPr>
@@ -9596,7 +9792,7 @@
                           <pic:cNvPicPr/>
                         </pic:nvPicPr>
                         <pic:blipFill>
-                          <a:blip r:embed="rId18"/>
+                          <a:blip r:embed="rId20"/>
                           <a:stretch>
                             <a:fillRect/>
                           </a:stretch>
@@ -9753,6 +9949,8 @@
       <w:r>
         <w:rPr>
           <w:rFonts w:ascii="Arial" w:hAnsi="Arial" w:cs="Arial"/>
+          <w:b/>
+          <w:bCs/>
           <w:sz w:val="24"/>
           <w:szCs w:val="24"/>
         </w:rPr>
@@ -9793,6 +9991,7 @@
             <w:r>
               <w:rPr>
                 <w:rFonts w:ascii="Arial" w:hAnsi="Arial" w:cs="Arial"/>
+                <w:noProof/>
                 <w:sz w:val="24"/>
                 <w:szCs w:val="24"/>
               </w:rPr>
@@ -9812,7 +10011,7 @@
                           <pic:cNvPicPr/>
                         </pic:nvPicPr>
                         <pic:blipFill>
-                          <a:blip r:embed="rId19"/>
+                          <a:blip r:embed="rId21"/>
                           <a:stretch>
                             <a:fillRect/>
                           </a:stretch>
@@ -9913,7 +10112,7 @@
           <w:rFonts w:cs="Arial"/>
         </w:rPr>
       </w:pPr>
-      <w:bookmarkStart w:id="13" w:name="_Toc220598130"/>
+      <w:bookmarkStart w:id="13" w:name="_Toc220607667"/>
       <w:r>
         <w:rPr>
           <w:rFonts w:cs="Arial"/>
@@ -9964,6 +10163,7 @@
             <w:r>
               <w:rPr>
                 <w:rFonts w:ascii="Arial" w:hAnsi="Arial" w:cs="Arial"/>
+                <w:noProof/>
                 <w:sz w:val="24"/>
                 <w:szCs w:val="24"/>
               </w:rPr>
@@ -9983,7 +10183,7 @@
                           <pic:cNvPicPr/>
                         </pic:nvPicPr>
                         <pic:blipFill>
-                          <a:blip r:embed="rId20"/>
+                          <a:blip r:embed="rId22"/>
                           <a:stretch>
                             <a:fillRect/>
                           </a:stretch>
@@ -10048,7 +10248,7 @@
           <w:rFonts w:cs="Arial"/>
         </w:rPr>
       </w:pPr>
-      <w:bookmarkStart w:id="14" w:name="_Toc220598131"/>
+      <w:bookmarkStart w:id="14" w:name="_Toc220607668"/>
       <w:r>
         <w:rPr>
           <w:rFonts w:cs="Arial"/>
@@ -10212,7 +10412,7 @@
                           </pic:cNvPicPr>
                         </pic:nvPicPr>
                         <pic:blipFill>
-                          <a:blip r:embed="rId8">
+                          <a:blip r:embed="rId10">
                             <a:extLst>
                               <a:ext uri="{28A0092B-C50C-407E-A947-70E740481C1C}">
                                 <a14:useLocalDpi xmlns:a14="http://schemas.microsoft.com/office/drawing/2010/main" val="0"/>
@@ -10288,7 +10488,7 @@
           <w:rFonts w:cs="Arial"/>
         </w:rPr>
       </w:pPr>
-      <w:bookmarkStart w:id="15" w:name="_Toc220598132"/>
+      <w:bookmarkStart w:id="15" w:name="_Toc220607669"/>
       <w:r>
         <w:rPr>
           <w:rFonts w:cs="Arial"/>
@@ -10326,6 +10526,7 @@
           <w:ilvl w:val="0"/>
           <w:numId w:val="10"/>
         </w:numPr>
+        <w:jc w:val="both"/>
         <w:rPr>
           <w:rFonts w:ascii="Arial" w:hAnsi="Arial" w:cs="Arial"/>
           <w:sz w:val="24"/>
@@ -10366,37 +10567,20 @@
           <w:ilvl w:val="0"/>
           <w:numId w:val="10"/>
         </w:numPr>
-        <w:rPr>
-          <w:rFonts w:ascii="Arial" w:hAnsi="Arial" w:cs="Arial"/>
-          <w:sz w:val="24"/>
-          <w:szCs w:val="24"/>
-        </w:rPr>
-      </w:pPr>
-      <w:r>
-        <w:rPr>
-          <w:rFonts w:ascii="Arial" w:hAnsi="Arial" w:cs="Arial"/>
-          <w:sz w:val="24"/>
-          <w:szCs w:val="24"/>
-        </w:rPr>
-        <w:t xml:space="preserve">Right </w:t>
-      </w:r>
-      <w:proofErr w:type="gramStart"/>
-      <w:r>
-        <w:rPr>
-          <w:rFonts w:ascii="Arial" w:hAnsi="Arial" w:cs="Arial"/>
-          <w:sz w:val="24"/>
-          <w:szCs w:val="24"/>
-        </w:rPr>
-        <w:t>now</w:t>
-      </w:r>
-      <w:proofErr w:type="gramEnd"/>
-      <w:r>
-        <w:rPr>
-          <w:rFonts w:ascii="Arial" w:hAnsi="Arial" w:cs="Arial"/>
-          <w:sz w:val="24"/>
-          <w:szCs w:val="24"/>
-        </w:rPr>
-        <w:t xml:space="preserve"> the generator is being used to create the logs in </w:t>
+        <w:jc w:val="both"/>
+        <w:rPr>
+          <w:rFonts w:ascii="Arial" w:hAnsi="Arial" w:cs="Arial"/>
+          <w:sz w:val="24"/>
+          <w:szCs w:val="24"/>
+        </w:rPr>
+      </w:pPr>
+      <w:r>
+        <w:rPr>
+          <w:rFonts w:ascii="Arial" w:hAnsi="Arial" w:cs="Arial"/>
+          <w:sz w:val="24"/>
+          <w:szCs w:val="24"/>
+        </w:rPr>
+        <w:t xml:space="preserve">Right now the generator is being used to create the logs in </w:t>
       </w:r>
       <w:proofErr w:type="spellStart"/>
       <w:r>
@@ -10460,6 +10644,7 @@
             <w:r>
               <w:rPr>
                 <w:rFonts w:ascii="Arial" w:hAnsi="Arial" w:cs="Arial"/>
+                <w:noProof/>
               </w:rPr>
               <w:drawing>
                 <wp:inline distT="0" distB="0" distL="0" distR="0" wp14:anchorId="636BDA58" wp14:editId="3BA43FEE">
@@ -10477,7 +10662,7 @@
                           <pic:cNvPicPr/>
                         </pic:nvPicPr>
                         <pic:blipFill>
-                          <a:blip r:embed="rId21"/>
+                          <a:blip r:embed="rId23"/>
                           <a:stretch>
                             <a:fillRect/>
                           </a:stretch>
@@ -10542,6 +10727,7 @@
           <w:ilvl w:val="0"/>
           <w:numId w:val="10"/>
         </w:numPr>
+        <w:jc w:val="both"/>
         <w:rPr>
           <w:rFonts w:ascii="Arial" w:hAnsi="Arial" w:cs="Arial"/>
           <w:sz w:val="24"/>
@@ -10590,6 +10776,7 @@
           <w:ilvl w:val="0"/>
           <w:numId w:val="10"/>
         </w:numPr>
+        <w:jc w:val="both"/>
         <w:rPr>
           <w:rFonts w:ascii="Arial" w:hAnsi="Arial" w:cs="Arial"/>
           <w:sz w:val="24"/>
@@ -10613,21 +10800,30 @@
           <w:szCs w:val="24"/>
         </w:rPr>
       </w:pPr>
-    </w:p>
-    <w:p>
-      <w:pPr>
-        <w:rPr>
-          <w:rFonts w:ascii="Arial" w:hAnsi="Arial" w:cs="Arial"/>
-          <w:sz w:val="24"/>
-          <w:szCs w:val="24"/>
-        </w:rPr>
-      </w:pPr>
-      <w:r>
-        <w:rPr>
-          <w:rFonts w:ascii="Arial" w:hAnsi="Arial" w:cs="Arial"/>
-          <w:sz w:val="24"/>
-          <w:szCs w:val="24"/>
-        </w:rPr>
+      <w:r>
+        <w:rPr>
+          <w:rFonts w:ascii="Arial" w:hAnsi="Arial" w:cs="Arial"/>
+          <w:sz w:val="24"/>
+          <w:szCs w:val="24"/>
+        </w:rPr>
+        <w:br w:type="page"/>
+      </w:r>
+    </w:p>
+    <w:p>
+      <w:pPr>
+        <w:rPr>
+          <w:rFonts w:ascii="Arial" w:hAnsi="Arial" w:cs="Arial"/>
+          <w:sz w:val="24"/>
+          <w:szCs w:val="24"/>
+        </w:rPr>
+      </w:pPr>
+      <w:r>
+        <w:rPr>
+          <w:rFonts w:ascii="Arial" w:hAnsi="Arial" w:cs="Arial"/>
+          <w:sz w:val="24"/>
+          <w:szCs w:val="24"/>
+        </w:rPr>
+        <w:lastRenderedPageBreak/>
         <w:t>Other Integrations you can do:</w:t>
       </w:r>
     </w:p>
@@ -10646,7 +10842,6 @@
           <w:sz w:val="24"/>
           <w:szCs w:val="24"/>
         </w:rPr>
-        <w:lastRenderedPageBreak/>
         <w:t>patternFinder</w:t>
       </w:r>
       <w:proofErr w:type="spellEnd"/>
@@ -10754,9 +10949,7 @@
         </w:rPr>
         <w:t>()</w:t>
       </w:r>
-    </w:p>
-    <w:p>
-      <w:pPr>
+      <w:r>
         <w:rPr>
           <w:rFonts w:ascii="Arial" w:hAnsi="Arial" w:cs="Arial"/>
           <w:b/>
@@ -10764,6 +10957,18 @@
           <w:sz w:val="24"/>
           <w:szCs w:val="24"/>
         </w:rPr>
+        <w:t>.</w:t>
+      </w:r>
+    </w:p>
+    <w:p>
+      <w:pPr>
+        <w:rPr>
+          <w:rFonts w:ascii="Arial" w:hAnsi="Arial" w:cs="Arial"/>
+          <w:b/>
+          <w:bCs/>
+          <w:sz w:val="24"/>
+          <w:szCs w:val="24"/>
+        </w:rPr>
       </w:pPr>
     </w:p>
     <w:p>
@@ -10773,7 +10978,7 @@
           <w:rFonts w:cs="Arial"/>
         </w:rPr>
       </w:pPr>
-      <w:bookmarkStart w:id="16" w:name="_Toc220598133"/>
+      <w:bookmarkStart w:id="16" w:name="_Toc220607670"/>
       <w:r>
         <w:rPr>
           <w:rFonts w:cs="Arial"/>
@@ -10789,7 +10994,7 @@
           <w:rFonts w:cs="Arial"/>
         </w:rPr>
       </w:pPr>
-      <w:bookmarkStart w:id="17" w:name="_Toc220598134"/>
+      <w:bookmarkStart w:id="17" w:name="_Toc220607671"/>
       <w:r>
         <w:rPr>
           <w:rFonts w:cs="Arial"/>
@@ -10822,7 +11027,7 @@
           <w:rFonts w:cs="Arial"/>
         </w:rPr>
       </w:pPr>
-      <w:bookmarkStart w:id="18" w:name="_Toc220598135"/>
+      <w:bookmarkStart w:id="18" w:name="_Toc220607672"/>
       <w:r>
         <w:rPr>
           <w:rFonts w:cs="Arial"/>
@@ -10855,7 +11060,7 @@
           <w:rFonts w:cs="Arial"/>
         </w:rPr>
       </w:pPr>
-      <w:bookmarkStart w:id="19" w:name="_Toc220598136"/>
+      <w:bookmarkStart w:id="19" w:name="_Toc220607673"/>
       <w:r>
         <w:rPr>
           <w:rFonts w:cs="Arial"/>
@@ -10888,7 +11093,7 @@
           <w:rFonts w:cs="Arial"/>
         </w:rPr>
       </w:pPr>
-      <w:bookmarkStart w:id="20" w:name="_Toc220598137"/>
+      <w:bookmarkStart w:id="20" w:name="_Toc220607674"/>
       <w:r>
         <w:rPr>
           <w:rFonts w:cs="Arial"/>
@@ -10946,7 +11151,7 @@
           <w:rFonts w:cs="Arial"/>
         </w:rPr>
       </w:pPr>
-      <w:bookmarkStart w:id="21" w:name="_Toc220598138"/>
+      <w:bookmarkStart w:id="21" w:name="_Toc220607675"/>
       <w:r>
         <w:rPr>
           <w:rFonts w:cs="Arial"/>
@@ -11056,15 +11261,18 @@
           <w:rFonts w:cs="Arial"/>
         </w:rPr>
       </w:pPr>
+      <w:bookmarkStart w:id="22" w:name="_Toc220607676"/>
       <w:r>
         <w:rPr>
           <w:rFonts w:cs="Arial"/>
         </w:rPr>
         <w:t>Closing Note</w:t>
       </w:r>
-    </w:p>
-    <w:p>
-      <w:pPr>
+      <w:bookmarkEnd w:id="22"/>
+    </w:p>
+    <w:p>
+      <w:pPr>
+        <w:jc w:val="both"/>
         <w:rPr>
           <w:rFonts w:ascii="Arial" w:hAnsi="Arial" w:cs="Arial"/>
         </w:rPr>

</xml_diff>